<commit_message>
Added in instruction files.
</commit_message>
<xml_diff>
--- a/GIT.docx
+++ b/GIT.docx
@@ -35,10 +35,22 @@
         <w:rPr>
           <w:rFonts w:ascii="Arial" w:hAnsi="Arial" w:cs="Arial"/>
         </w:rPr>
-        <w:t>To set the contributor name and email for all repository, type git config –global user.name “name” instead and git config – global user.email “email”.</w:t>
-      </w:r>
-      <w:bookmarkStart w:id="0" w:name="_GoBack"/>
-      <w:bookmarkEnd w:id="0"/>
+        <w:t xml:space="preserve">To set the contributor name and email for all repository, type git config –global user.name “name” instead and git config – global </w:t>
+      </w:r>
+      <w:proofErr w:type="spellStart"/>
+      <w:r>
+        <w:rPr>
+          <w:rFonts w:ascii="Arial" w:hAnsi="Arial" w:cs="Arial"/>
+        </w:rPr>
+        <w:t>user.email</w:t>
+      </w:r>
+      <w:proofErr w:type="spellEnd"/>
+      <w:r>
+        <w:rPr>
+          <w:rFonts w:ascii="Arial" w:hAnsi="Arial" w:cs="Arial"/>
+        </w:rPr>
+        <w:t xml:space="preserve"> “email”.</w:t>
+      </w:r>
     </w:p>
     <w:p>
       <w:pPr>
@@ -81,6 +93,74 @@
       </w:pPr>
       <w:r>
         <w:rPr>
+          <w:noProof/>
+        </w:rPr>
+        <w:drawing>
+          <wp:anchor distT="0" distB="0" distL="114300" distR="114300" simplePos="0" relativeHeight="251658240" behindDoc="1" locked="0" layoutInCell="1" allowOverlap="1">
+            <wp:simplePos x="0" y="0"/>
+            <wp:positionH relativeFrom="margin">
+              <wp:posOffset>2546350</wp:posOffset>
+            </wp:positionH>
+            <wp:positionV relativeFrom="page">
+              <wp:posOffset>2956560</wp:posOffset>
+            </wp:positionV>
+            <wp:extent cx="3397885" cy="1752600"/>
+            <wp:effectExtent l="0" t="0" r="0" b="0"/>
+            <wp:wrapTight wrapText="bothSides">
+              <wp:wrapPolygon edited="0">
+                <wp:start x="0" y="0"/>
+                <wp:lineTo x="0" y="21365"/>
+                <wp:lineTo x="21434" y="21365"/>
+                <wp:lineTo x="21434" y="0"/>
+                <wp:lineTo x="0" y="0"/>
+              </wp:wrapPolygon>
+            </wp:wrapTight>
+            <wp:docPr id="1" name="Picture 1"/>
+            <wp:cNvGraphicFramePr>
+              <a:graphicFrameLocks xmlns:a="http://schemas.openxmlformats.org/drawingml/2006/main" noChangeAspect="1"/>
+            </wp:cNvGraphicFramePr>
+            <a:graphic xmlns:a="http://schemas.openxmlformats.org/drawingml/2006/main">
+              <a:graphicData uri="http://schemas.openxmlformats.org/drawingml/2006/picture">
+                <pic:pic xmlns:pic="http://schemas.openxmlformats.org/drawingml/2006/picture">
+                  <pic:nvPicPr>
+                    <pic:cNvPr id="1" name=""/>
+                    <pic:cNvPicPr/>
+                  </pic:nvPicPr>
+                  <pic:blipFill>
+                    <a:blip r:embed="rId5">
+                      <a:extLst>
+                        <a:ext uri="{28A0092B-C50C-407E-A947-70E740481C1C}">
+                          <a14:useLocalDpi xmlns:a14="http://schemas.microsoft.com/office/drawing/2010/main" val="0"/>
+                        </a:ext>
+                      </a:extLst>
+                    </a:blip>
+                    <a:stretch>
+                      <a:fillRect/>
+                    </a:stretch>
+                  </pic:blipFill>
+                  <pic:spPr>
+                    <a:xfrm>
+                      <a:off x="0" y="0"/>
+                      <a:ext cx="3397885" cy="1752600"/>
+                    </a:xfrm>
+                    <a:prstGeom prst="rect">
+                      <a:avLst/>
+                    </a:prstGeom>
+                  </pic:spPr>
+                </pic:pic>
+              </a:graphicData>
+            </a:graphic>
+            <wp14:sizeRelH relativeFrom="margin">
+              <wp14:pctWidth>0</wp14:pctWidth>
+            </wp14:sizeRelH>
+            <wp14:sizeRelV relativeFrom="margin">
+              <wp14:pctHeight>0</wp14:pctHeight>
+            </wp14:sizeRelV>
+          </wp:anchor>
+        </w:drawing>
+      </w:r>
+      <w:r>
+        <w:rPr>
           <w:rFonts w:ascii="Arial" w:hAnsi="Arial" w:cs="Arial"/>
         </w:rPr>
         <w:t>Open-</w:t>
@@ -127,7 +207,35 @@
         <w:rPr>
           <w:rFonts w:ascii="Arial" w:hAnsi="Arial" w:cs="Arial"/>
         </w:rPr>
-        <w:t>If none exist, type git config user.name “Firstname Lastname”.</w:t>
+        <w:t>If none exist, type git config user.name “</w:t>
+      </w:r>
+      <w:proofErr w:type="spellStart"/>
+      <w:r>
+        <w:rPr>
+          <w:rFonts w:ascii="Arial" w:hAnsi="Arial" w:cs="Arial"/>
+        </w:rPr>
+        <w:t>Firstname</w:t>
+      </w:r>
+      <w:proofErr w:type="spellEnd"/>
+      <w:r>
+        <w:rPr>
+          <w:rFonts w:ascii="Arial" w:hAnsi="Arial" w:cs="Arial"/>
+        </w:rPr>
+        <w:t xml:space="preserve"> </w:t>
+      </w:r>
+      <w:proofErr w:type="spellStart"/>
+      <w:r>
+        <w:rPr>
+          <w:rFonts w:ascii="Arial" w:hAnsi="Arial" w:cs="Arial"/>
+        </w:rPr>
+        <w:t>Lastname</w:t>
+      </w:r>
+      <w:proofErr w:type="spellEnd"/>
+      <w:r>
+        <w:rPr>
+          <w:rFonts w:ascii="Arial" w:hAnsi="Arial" w:cs="Arial"/>
+        </w:rPr>
+        <w:t>”.</w:t>
       </w:r>
     </w:p>
     <w:p>
@@ -146,7 +254,43 @@
         <w:rPr>
           <w:rFonts w:ascii="Arial" w:hAnsi="Arial" w:cs="Arial"/>
         </w:rPr>
-        <w:t>Type in git config user.email to see the current github account set for the repository.</w:t>
+        <w:t xml:space="preserve">Type in git config </w:t>
+      </w:r>
+      <w:proofErr w:type="spellStart"/>
+      <w:r>
+        <w:rPr>
+          <w:rFonts w:ascii="Arial" w:hAnsi="Arial" w:cs="Arial"/>
+        </w:rPr>
+        <w:t>user.email</w:t>
+      </w:r>
+      <w:proofErr w:type="spellEnd"/>
+      <w:r>
+        <w:rPr>
+          <w:rFonts w:ascii="Arial" w:hAnsi="Arial" w:cs="Arial"/>
+        </w:rPr>
+        <w:t xml:space="preserve"> to see the current </w:t>
+      </w:r>
+      <w:proofErr w:type="spellStart"/>
+      <w:r>
+        <w:rPr>
+          <w:rFonts w:ascii="Arial" w:hAnsi="Arial" w:cs="Arial"/>
+        </w:rPr>
+        <w:t>github</w:t>
+      </w:r>
+      <w:proofErr w:type="spellEnd"/>
+      <w:r>
+        <w:rPr>
+          <w:rFonts w:ascii="Arial" w:hAnsi="Arial" w:cs="Arial"/>
+        </w:rPr>
+        <w:t xml:space="preserve"> </w:t>
+      </w:r>
+      <w:bookmarkStart w:id="0" w:name="_GoBack"/>
+      <w:bookmarkEnd w:id="0"/>
+      <w:r>
+        <w:rPr>
+          <w:rFonts w:ascii="Arial" w:hAnsi="Arial" w:cs="Arial"/>
+        </w:rPr>
+        <w:t>account set for the repository.</w:t>
       </w:r>
     </w:p>
     <w:p>
@@ -165,7 +309,21 @@
         <w:rPr>
           <w:rFonts w:ascii="Arial" w:hAnsi="Arial" w:cs="Arial"/>
         </w:rPr>
-        <w:t>If none exist, type in git config user.email “email”</w:t>
+        <w:t xml:space="preserve">If none exist, type in git config </w:t>
+      </w:r>
+      <w:proofErr w:type="spellStart"/>
+      <w:r>
+        <w:rPr>
+          <w:rFonts w:ascii="Arial" w:hAnsi="Arial" w:cs="Arial"/>
+        </w:rPr>
+        <w:t>user.email</w:t>
+      </w:r>
+      <w:proofErr w:type="spellEnd"/>
+      <w:r>
+        <w:rPr>
+          <w:rFonts w:ascii="Arial" w:hAnsi="Arial" w:cs="Arial"/>
+        </w:rPr>
+        <w:t xml:space="preserve"> “email”</w:t>
       </w:r>
     </w:p>
     <w:p>

</xml_diff>

<commit_message>
Updated and finished a simple GIT ADD/COMMIT/PUSH and GIT CONFIG.
</commit_message>
<xml_diff>
--- a/GIT.docx
+++ b/GIT.docx
@@ -74,44 +74,25 @@
       </w:pPr>
       <w:r>
         <w:rPr>
-          <w:rFonts w:ascii="Arial" w:hAnsi="Arial" w:cs="Arial"/>
-        </w:rPr>
-        <w:t>Go to the root of the repository.</w:t>
-      </w:r>
-    </w:p>
-    <w:p>
-      <w:pPr>
-        <w:pStyle w:val="ListParagraph"/>
-        <w:numPr>
-          <w:ilvl w:val="0"/>
-          <w:numId w:val="2"/>
-        </w:numPr>
-        <w:ind w:left="450" w:hanging="270"/>
-        <w:rPr>
-          <w:rFonts w:ascii="Arial" w:hAnsi="Arial" w:cs="Arial"/>
-        </w:rPr>
-      </w:pPr>
-      <w:r>
-        <w:rPr>
           <w:noProof/>
         </w:rPr>
         <w:drawing>
           <wp:anchor distT="0" distB="0" distL="114300" distR="114300" simplePos="0" relativeHeight="251658240" behindDoc="1" locked="0" layoutInCell="1" allowOverlap="1">
             <wp:simplePos x="0" y="0"/>
             <wp:positionH relativeFrom="margin">
-              <wp:posOffset>2546350</wp:posOffset>
+              <wp:align>right</wp:align>
             </wp:positionH>
             <wp:positionV relativeFrom="page">
-              <wp:posOffset>2956560</wp:posOffset>
+              <wp:posOffset>2636520</wp:posOffset>
             </wp:positionV>
-            <wp:extent cx="3397885" cy="1752600"/>
-            <wp:effectExtent l="0" t="0" r="0" b="0"/>
+            <wp:extent cx="3190875" cy="1645920"/>
+            <wp:effectExtent l="0" t="0" r="9525" b="0"/>
             <wp:wrapTight wrapText="bothSides">
               <wp:wrapPolygon edited="0">
                 <wp:start x="0" y="0"/>
-                <wp:lineTo x="0" y="21365"/>
-                <wp:lineTo x="21434" y="21365"/>
-                <wp:lineTo x="21434" y="0"/>
+                <wp:lineTo x="0" y="21250"/>
+                <wp:lineTo x="21536" y="21250"/>
+                <wp:lineTo x="21536" y="0"/>
                 <wp:lineTo x="0" y="0"/>
               </wp:wrapPolygon>
             </wp:wrapTight>
@@ -141,7 +122,7 @@
                   <pic:spPr>
                     <a:xfrm>
                       <a:off x="0" y="0"/>
-                      <a:ext cx="3397885" cy="1752600"/>
+                      <a:ext cx="3190875" cy="1645920"/>
                     </a:xfrm>
                     <a:prstGeom prst="rect">
                       <a:avLst/>
@@ -163,13 +144,7 @@
         <w:rPr>
           <w:rFonts w:ascii="Arial" w:hAnsi="Arial" w:cs="Arial"/>
         </w:rPr>
-        <w:t>Open-</w:t>
-      </w:r>
-      <w:r>
-        <w:rPr>
-          <w:rFonts w:ascii="Arial" w:hAnsi="Arial" w:cs="Arial"/>
-        </w:rPr>
-        <w:t>up the command-line window through pressing SHIFT + RIGHT-CLICK in the repository.</w:t>
+        <w:t>Go to the root of the repository.</w:t>
       </w:r>
     </w:p>
     <w:p>
@@ -188,7 +163,13 @@
         <w:rPr>
           <w:rFonts w:ascii="Arial" w:hAnsi="Arial" w:cs="Arial"/>
         </w:rPr>
-        <w:t>Type in git config user.name to see the current username set for the repository.</w:t>
+        <w:t>Open-</w:t>
+      </w:r>
+      <w:r>
+        <w:rPr>
+          <w:rFonts w:ascii="Arial" w:hAnsi="Arial" w:cs="Arial"/>
+        </w:rPr>
+        <w:t>up the command-line window through pressing SHIFT + RIGHT-CLICK in the repository.</w:t>
       </w:r>
     </w:p>
     <w:p>
@@ -207,35 +188,37 @@
         <w:rPr>
           <w:rFonts w:ascii="Arial" w:hAnsi="Arial" w:cs="Arial"/>
         </w:rPr>
-        <w:t>If none exist, type git config user.name “</w:t>
-      </w:r>
-      <w:proofErr w:type="spellStart"/>
-      <w:r>
-        <w:rPr>
-          <w:rFonts w:ascii="Arial" w:hAnsi="Arial" w:cs="Arial"/>
-        </w:rPr>
-        <w:t>Firstname</w:t>
-      </w:r>
-      <w:proofErr w:type="spellEnd"/>
-      <w:r>
-        <w:rPr>
-          <w:rFonts w:ascii="Arial" w:hAnsi="Arial" w:cs="Arial"/>
-        </w:rPr>
-        <w:t xml:space="preserve"> </w:t>
-      </w:r>
-      <w:proofErr w:type="spellStart"/>
-      <w:r>
-        <w:rPr>
-          <w:rFonts w:ascii="Arial" w:hAnsi="Arial" w:cs="Arial"/>
-        </w:rPr>
-        <w:t>Lastname</w:t>
-      </w:r>
-      <w:proofErr w:type="spellEnd"/>
-      <w:r>
-        <w:rPr>
-          <w:rFonts w:ascii="Arial" w:hAnsi="Arial" w:cs="Arial"/>
-        </w:rPr>
-        <w:t>”.</w:t>
+        <w:t xml:space="preserve">Type in </w:t>
+      </w:r>
+    </w:p>
+    <w:p>
+      <w:pPr>
+        <w:pStyle w:val="ListParagraph"/>
+        <w:ind w:left="450" w:firstLine="270"/>
+        <w:rPr>
+          <w:rFonts w:ascii="Arial" w:hAnsi="Arial" w:cs="Arial"/>
+        </w:rPr>
+      </w:pPr>
+      <w:r>
+        <w:rPr>
+          <w:rFonts w:ascii="Arial" w:hAnsi="Arial" w:cs="Arial"/>
+        </w:rPr>
+        <w:t xml:space="preserve">git config user.name </w:t>
+      </w:r>
+    </w:p>
+    <w:p>
+      <w:pPr>
+        <w:pStyle w:val="ListParagraph"/>
+        <w:ind w:left="450"/>
+        <w:rPr>
+          <w:rFonts w:ascii="Arial" w:hAnsi="Arial" w:cs="Arial"/>
+        </w:rPr>
+      </w:pPr>
+      <w:r>
+        <w:rPr>
+          <w:rFonts w:ascii="Arial" w:hAnsi="Arial" w:cs="Arial"/>
+        </w:rPr>
+        <w:t>to see the current username set for the repository.</w:t>
       </w:r>
     </w:p>
     <w:p>
@@ -254,43 +237,49 @@
         <w:rPr>
           <w:rFonts w:ascii="Arial" w:hAnsi="Arial" w:cs="Arial"/>
         </w:rPr>
-        <w:t xml:space="preserve">Type in git config </w:t>
+        <w:t xml:space="preserve">If none exist, type </w:t>
+      </w:r>
+    </w:p>
+    <w:p>
+      <w:pPr>
+        <w:pStyle w:val="ListParagraph"/>
+        <w:rPr>
+          <w:rFonts w:ascii="Arial" w:hAnsi="Arial" w:cs="Arial"/>
+        </w:rPr>
+      </w:pPr>
+      <w:r>
+        <w:rPr>
+          <w:rFonts w:ascii="Arial" w:hAnsi="Arial" w:cs="Arial"/>
+        </w:rPr>
+        <w:t>git config user.name “</w:t>
       </w:r>
       <w:proofErr w:type="spellStart"/>
       <w:r>
         <w:rPr>
           <w:rFonts w:ascii="Arial" w:hAnsi="Arial" w:cs="Arial"/>
         </w:rPr>
-        <w:t>user.email</w:t>
+        <w:t>Firstname</w:t>
       </w:r>
       <w:proofErr w:type="spellEnd"/>
       <w:r>
         <w:rPr>
           <w:rFonts w:ascii="Arial" w:hAnsi="Arial" w:cs="Arial"/>
         </w:rPr>
-        <w:t xml:space="preserve"> to see the current </w:t>
+        <w:t xml:space="preserve"> </w:t>
       </w:r>
       <w:proofErr w:type="spellStart"/>
       <w:r>
         <w:rPr>
           <w:rFonts w:ascii="Arial" w:hAnsi="Arial" w:cs="Arial"/>
         </w:rPr>
-        <w:t>github</w:t>
+        <w:t>Lastname</w:t>
       </w:r>
       <w:proofErr w:type="spellEnd"/>
       <w:r>
         <w:rPr>
           <w:rFonts w:ascii="Arial" w:hAnsi="Arial" w:cs="Arial"/>
         </w:rPr>
-        <w:t xml:space="preserve"> </w:t>
-      </w:r>
-      <w:bookmarkStart w:id="0" w:name="_GoBack"/>
-      <w:bookmarkEnd w:id="0"/>
-      <w:r>
-        <w:rPr>
-          <w:rFonts w:ascii="Arial" w:hAnsi="Arial" w:cs="Arial"/>
-        </w:rPr>
-        <w:t>account set for the repository.</w:t>
+        <w:t>”.</w:t>
       </w:r>
     </w:p>
     <w:p>
@@ -309,7 +298,99 @@
         <w:rPr>
           <w:rFonts w:ascii="Arial" w:hAnsi="Arial" w:cs="Arial"/>
         </w:rPr>
-        <w:t xml:space="preserve">If none exist, type in git config </w:t>
+        <w:t xml:space="preserve">Type in </w:t>
+      </w:r>
+    </w:p>
+    <w:p>
+      <w:pPr>
+        <w:pStyle w:val="ListParagraph"/>
+        <w:ind w:left="450" w:firstLine="270"/>
+        <w:rPr>
+          <w:rFonts w:ascii="Arial" w:hAnsi="Arial" w:cs="Arial"/>
+        </w:rPr>
+      </w:pPr>
+      <w:r>
+        <w:rPr>
+          <w:rFonts w:ascii="Arial" w:hAnsi="Arial" w:cs="Arial"/>
+        </w:rPr>
+        <w:t xml:space="preserve">git config </w:t>
+      </w:r>
+      <w:proofErr w:type="spellStart"/>
+      <w:r>
+        <w:rPr>
+          <w:rFonts w:ascii="Arial" w:hAnsi="Arial" w:cs="Arial"/>
+        </w:rPr>
+        <w:t>user.email</w:t>
+      </w:r>
+      <w:proofErr w:type="spellEnd"/>
+      <w:r>
+        <w:rPr>
+          <w:rFonts w:ascii="Arial" w:hAnsi="Arial" w:cs="Arial"/>
+        </w:rPr>
+        <w:t xml:space="preserve"> </w:t>
+      </w:r>
+    </w:p>
+    <w:p>
+      <w:pPr>
+        <w:pStyle w:val="ListParagraph"/>
+        <w:ind w:left="450"/>
+        <w:rPr>
+          <w:rFonts w:ascii="Arial" w:hAnsi="Arial" w:cs="Arial"/>
+        </w:rPr>
+      </w:pPr>
+      <w:r>
+        <w:rPr>
+          <w:rFonts w:ascii="Arial" w:hAnsi="Arial" w:cs="Arial"/>
+        </w:rPr>
+        <w:t xml:space="preserve">to see the current </w:t>
+      </w:r>
+      <w:proofErr w:type="spellStart"/>
+      <w:r>
+        <w:rPr>
+          <w:rFonts w:ascii="Arial" w:hAnsi="Arial" w:cs="Arial"/>
+        </w:rPr>
+        <w:t>github</w:t>
+      </w:r>
+      <w:proofErr w:type="spellEnd"/>
+      <w:r>
+        <w:rPr>
+          <w:rFonts w:ascii="Arial" w:hAnsi="Arial" w:cs="Arial"/>
+        </w:rPr>
+        <w:t xml:space="preserve"> account set for the repository.</w:t>
+      </w:r>
+    </w:p>
+    <w:p>
+      <w:pPr>
+        <w:pStyle w:val="ListParagraph"/>
+        <w:numPr>
+          <w:ilvl w:val="0"/>
+          <w:numId w:val="2"/>
+        </w:numPr>
+        <w:ind w:left="450" w:hanging="270"/>
+        <w:rPr>
+          <w:rFonts w:ascii="Arial" w:hAnsi="Arial" w:cs="Arial"/>
+        </w:rPr>
+      </w:pPr>
+      <w:r>
+        <w:rPr>
+          <w:rFonts w:ascii="Arial" w:hAnsi="Arial" w:cs="Arial"/>
+        </w:rPr>
+        <w:t xml:space="preserve">If none exist, type in </w:t>
+      </w:r>
+    </w:p>
+    <w:p>
+      <w:pPr>
+        <w:pStyle w:val="ListParagraph"/>
+        <w:ind w:left="450" w:firstLine="270"/>
+        <w:rPr>
+          <w:rFonts w:ascii="Arial" w:hAnsi="Arial" w:cs="Arial"/>
+        </w:rPr>
+      </w:pPr>
+      <w:r>
+        <w:rPr>
+          <w:rFonts w:ascii="Arial" w:hAnsi="Arial" w:cs="Arial"/>
+        </w:rPr>
+        <w:t xml:space="preserve">git config </w:t>
       </w:r>
       <w:proofErr w:type="spellStart"/>
       <w:r>
@@ -364,9 +445,83 @@
       </w:pPr>
       <w:r>
         <w:rPr>
+          <w:noProof/>
+        </w:rPr>
+        <w:drawing>
+          <wp:anchor distT="0" distB="0" distL="114300" distR="114300" simplePos="0" relativeHeight="251659264" behindDoc="1" locked="0" layoutInCell="1" allowOverlap="1">
+            <wp:simplePos x="0" y="0"/>
+            <wp:positionH relativeFrom="margin">
+              <wp:posOffset>2773680</wp:posOffset>
+            </wp:positionH>
+            <wp:positionV relativeFrom="page">
+              <wp:posOffset>6278880</wp:posOffset>
+            </wp:positionV>
+            <wp:extent cx="3169920" cy="2826385"/>
+            <wp:effectExtent l="0" t="0" r="0" b="0"/>
+            <wp:wrapTight wrapText="bothSides">
+              <wp:wrapPolygon edited="0">
+                <wp:start x="0" y="0"/>
+                <wp:lineTo x="0" y="21401"/>
+                <wp:lineTo x="21418" y="21401"/>
+                <wp:lineTo x="21418" y="0"/>
+                <wp:lineTo x="0" y="0"/>
+              </wp:wrapPolygon>
+            </wp:wrapTight>
+            <wp:docPr id="2" name="Picture 2"/>
+            <wp:cNvGraphicFramePr>
+              <a:graphicFrameLocks xmlns:a="http://schemas.openxmlformats.org/drawingml/2006/main" noChangeAspect="1"/>
+            </wp:cNvGraphicFramePr>
+            <a:graphic xmlns:a="http://schemas.openxmlformats.org/drawingml/2006/main">
+              <a:graphicData uri="http://schemas.openxmlformats.org/drawingml/2006/picture">
+                <pic:pic xmlns:pic="http://schemas.openxmlformats.org/drawingml/2006/picture">
+                  <pic:nvPicPr>
+                    <pic:cNvPr id="1" name=""/>
+                    <pic:cNvPicPr/>
+                  </pic:nvPicPr>
+                  <pic:blipFill>
+                    <a:blip r:embed="rId6" cstate="print">
+                      <a:extLst>
+                        <a:ext uri="{28A0092B-C50C-407E-A947-70E740481C1C}">
+                          <a14:useLocalDpi xmlns:a14="http://schemas.microsoft.com/office/drawing/2010/main" val="0"/>
+                        </a:ext>
+                      </a:extLst>
+                    </a:blip>
+                    <a:stretch>
+                      <a:fillRect/>
+                    </a:stretch>
+                  </pic:blipFill>
+                  <pic:spPr>
+                    <a:xfrm>
+                      <a:off x="0" y="0"/>
+                      <a:ext cx="3169920" cy="2826385"/>
+                    </a:xfrm>
+                    <a:prstGeom prst="rect">
+                      <a:avLst/>
+                    </a:prstGeom>
+                  </pic:spPr>
+                </pic:pic>
+              </a:graphicData>
+            </a:graphic>
+            <wp14:sizeRelH relativeFrom="margin">
+              <wp14:pctWidth>0</wp14:pctWidth>
+            </wp14:sizeRelH>
+            <wp14:sizeRelV relativeFrom="margin">
+              <wp14:pctHeight>0</wp14:pctHeight>
+            </wp14:sizeRelV>
+          </wp:anchor>
+        </w:drawing>
+      </w:r>
+      <w:r>
+        <w:rPr>
           <w:rFonts w:ascii="Arial" w:hAnsi="Arial" w:cs="Arial"/>
         </w:rPr>
         <w:t>Add, remove, or update files in the repository.</w:t>
+      </w:r>
+      <w:r>
+        <w:rPr>
+          <w:noProof/>
+        </w:rPr>
+        <w:t xml:space="preserve"> </w:t>
       </w:r>
     </w:p>
     <w:p>
@@ -404,8 +559,361 @@
         <w:rPr>
           <w:rFonts w:ascii="Arial" w:hAnsi="Arial" w:cs="Arial"/>
         </w:rPr>
-        <w:t xml:space="preserve">Type in git add [FILENAME] to add files to be placed on a stage. </w:t>
-      </w:r>
+        <w:t xml:space="preserve">Type in </w:t>
+      </w:r>
+    </w:p>
+    <w:p>
+      <w:pPr>
+        <w:pStyle w:val="ListParagraph"/>
+        <w:ind w:left="450" w:firstLine="270"/>
+        <w:rPr>
+          <w:rFonts w:ascii="Arial" w:hAnsi="Arial" w:cs="Arial"/>
+        </w:rPr>
+      </w:pPr>
+      <w:r>
+        <w:rPr>
+          <w:rFonts w:ascii="Arial" w:hAnsi="Arial" w:cs="Arial"/>
+        </w:rPr>
+        <w:t xml:space="preserve">git status </w:t>
+      </w:r>
+    </w:p>
+    <w:p>
+      <w:pPr>
+        <w:pStyle w:val="ListParagraph"/>
+        <w:ind w:left="450"/>
+        <w:rPr>
+          <w:rFonts w:ascii="Arial" w:hAnsi="Arial" w:cs="Arial"/>
+        </w:rPr>
+      </w:pPr>
+      <w:r>
+        <w:rPr>
+          <w:rFonts w:ascii="Arial" w:hAnsi="Arial" w:cs="Arial"/>
+        </w:rPr>
+        <w:t>to see the modified files in your repository.</w:t>
+      </w:r>
+    </w:p>
+    <w:p>
+      <w:pPr>
+        <w:pStyle w:val="ListParagraph"/>
+        <w:numPr>
+          <w:ilvl w:val="0"/>
+          <w:numId w:val="3"/>
+        </w:numPr>
+        <w:ind w:left="450" w:hanging="270"/>
+        <w:rPr>
+          <w:rFonts w:ascii="Arial" w:hAnsi="Arial" w:cs="Arial"/>
+        </w:rPr>
+      </w:pPr>
+      <w:r>
+        <w:rPr>
+          <w:rFonts w:ascii="Arial" w:hAnsi="Arial" w:cs="Arial"/>
+        </w:rPr>
+        <w:t xml:space="preserve">Type in </w:t>
+      </w:r>
+    </w:p>
+    <w:p>
+      <w:pPr>
+        <w:pStyle w:val="ListParagraph"/>
+        <w:ind w:left="450" w:firstLine="270"/>
+        <w:rPr>
+          <w:rFonts w:ascii="Arial" w:hAnsi="Arial" w:cs="Arial"/>
+        </w:rPr>
+      </w:pPr>
+      <w:r>
+        <w:rPr>
+          <w:rFonts w:ascii="Arial" w:hAnsi="Arial" w:cs="Arial"/>
+        </w:rPr>
+        <w:t xml:space="preserve">git add [FILENAME] </w:t>
+      </w:r>
+    </w:p>
+    <w:p>
+      <w:pPr>
+        <w:pStyle w:val="ListParagraph"/>
+        <w:ind w:left="450"/>
+        <w:rPr>
+          <w:rFonts w:ascii="Arial" w:hAnsi="Arial" w:cs="Arial"/>
+        </w:rPr>
+      </w:pPr>
+      <w:r>
+        <w:rPr>
+          <w:rFonts w:ascii="Arial" w:hAnsi="Arial" w:cs="Arial"/>
+        </w:rPr>
+        <w:t xml:space="preserve">to add </w:t>
+      </w:r>
+      <w:r>
+        <w:rPr>
+          <w:rFonts w:ascii="Arial" w:hAnsi="Arial" w:cs="Arial"/>
+        </w:rPr>
+        <w:t xml:space="preserve">changed </w:t>
+      </w:r>
+      <w:r>
+        <w:rPr>
+          <w:rFonts w:ascii="Arial" w:hAnsi="Arial" w:cs="Arial"/>
+        </w:rPr>
+        <w:t xml:space="preserve">files to be placed on a stage. </w:t>
+      </w:r>
+      <w:r>
+        <w:rPr>
+          <w:rFonts w:ascii="Arial" w:hAnsi="Arial" w:cs="Arial"/>
+        </w:rPr>
+        <w:t xml:space="preserve">Type </w:t>
+      </w:r>
+    </w:p>
+    <w:p>
+      <w:pPr>
+        <w:pStyle w:val="ListParagraph"/>
+        <w:ind w:left="450" w:firstLine="270"/>
+        <w:rPr>
+          <w:rFonts w:ascii="Arial" w:hAnsi="Arial" w:cs="Arial"/>
+        </w:rPr>
+      </w:pPr>
+      <w:r>
+        <w:rPr>
+          <w:rFonts w:ascii="Arial" w:hAnsi="Arial" w:cs="Arial"/>
+        </w:rPr>
+        <w:t xml:space="preserve">git add * </w:t>
+      </w:r>
+    </w:p>
+    <w:p>
+      <w:pPr>
+        <w:rPr>
+          <w:rFonts w:ascii="Arial" w:hAnsi="Arial" w:cs="Arial"/>
+        </w:rPr>
+      </w:pPr>
+      <w:r>
+        <w:rPr>
+          <w:rFonts w:ascii="Arial" w:hAnsi="Arial" w:cs="Arial"/>
+        </w:rPr>
+        <w:br w:type="page"/>
+      </w:r>
+    </w:p>
+    <w:p>
+      <w:pPr>
+        <w:ind w:firstLine="450"/>
+        <w:rPr>
+          <w:rFonts w:ascii="Arial" w:hAnsi="Arial" w:cs="Arial"/>
+        </w:rPr>
+      </w:pPr>
+      <w:r>
+        <w:rPr>
+          <w:noProof/>
+        </w:rPr>
+        <w:lastRenderedPageBreak/>
+        <w:drawing>
+          <wp:anchor distT="0" distB="0" distL="114300" distR="114300" simplePos="0" relativeHeight="251660288" behindDoc="1" locked="0" layoutInCell="1" allowOverlap="1">
+            <wp:simplePos x="0" y="0"/>
+            <wp:positionH relativeFrom="margin">
+              <wp:align>right</wp:align>
+            </wp:positionH>
+            <wp:positionV relativeFrom="margin">
+              <wp:posOffset>190500</wp:posOffset>
+            </wp:positionV>
+            <wp:extent cx="3177540" cy="1950720"/>
+            <wp:effectExtent l="0" t="0" r="3810" b="0"/>
+            <wp:wrapTight wrapText="bothSides">
+              <wp:wrapPolygon edited="0">
+                <wp:start x="0" y="0"/>
+                <wp:lineTo x="0" y="21305"/>
+                <wp:lineTo x="21496" y="21305"/>
+                <wp:lineTo x="21496" y="0"/>
+                <wp:lineTo x="0" y="0"/>
+              </wp:wrapPolygon>
+            </wp:wrapTight>
+            <wp:docPr id="6" name="Picture 6"/>
+            <wp:cNvGraphicFramePr>
+              <a:graphicFrameLocks xmlns:a="http://schemas.openxmlformats.org/drawingml/2006/main" noChangeAspect="1"/>
+            </wp:cNvGraphicFramePr>
+            <a:graphic xmlns:a="http://schemas.openxmlformats.org/drawingml/2006/main">
+              <a:graphicData uri="http://schemas.openxmlformats.org/drawingml/2006/picture">
+                <pic:pic xmlns:pic="http://schemas.openxmlformats.org/drawingml/2006/picture">
+                  <pic:nvPicPr>
+                    <pic:cNvPr id="1" name=""/>
+                    <pic:cNvPicPr/>
+                  </pic:nvPicPr>
+                  <pic:blipFill>
+                    <a:blip r:embed="rId7">
+                      <a:extLst>
+                        <a:ext uri="{28A0092B-C50C-407E-A947-70E740481C1C}">
+                          <a14:useLocalDpi xmlns:a14="http://schemas.microsoft.com/office/drawing/2010/main" val="0"/>
+                        </a:ext>
+                      </a:extLst>
+                    </a:blip>
+                    <a:stretch>
+                      <a:fillRect/>
+                    </a:stretch>
+                  </pic:blipFill>
+                  <pic:spPr>
+                    <a:xfrm>
+                      <a:off x="0" y="0"/>
+                      <a:ext cx="3177540" cy="1950720"/>
+                    </a:xfrm>
+                    <a:prstGeom prst="rect">
+                      <a:avLst/>
+                    </a:prstGeom>
+                  </pic:spPr>
+                </pic:pic>
+              </a:graphicData>
+            </a:graphic>
+            <wp14:sizeRelH relativeFrom="margin">
+              <wp14:pctWidth>0</wp14:pctWidth>
+            </wp14:sizeRelH>
+            <wp14:sizeRelV relativeFrom="margin">
+              <wp14:pctHeight>0</wp14:pctHeight>
+            </wp14:sizeRelV>
+          </wp:anchor>
+        </w:drawing>
+      </w:r>
+      <w:r>
+        <w:rPr>
+          <w:rFonts w:ascii="Arial" w:hAnsi="Arial" w:cs="Arial"/>
+        </w:rPr>
+        <w:t>to add all</w:t>
+      </w:r>
+      <w:r>
+        <w:rPr>
+          <w:rFonts w:ascii="Arial" w:hAnsi="Arial" w:cs="Arial"/>
+        </w:rPr>
+        <w:t xml:space="preserve"> changed files</w:t>
+      </w:r>
+      <w:r>
+        <w:rPr>
+          <w:rFonts w:ascii="Arial" w:hAnsi="Arial" w:cs="Arial"/>
+        </w:rPr>
+        <w:t xml:space="preserve">. </w:t>
+      </w:r>
+    </w:p>
+    <w:p>
+      <w:pPr>
+        <w:pStyle w:val="ListParagraph"/>
+        <w:numPr>
+          <w:ilvl w:val="0"/>
+          <w:numId w:val="3"/>
+        </w:numPr>
+        <w:ind w:left="450" w:hanging="270"/>
+        <w:rPr>
+          <w:rFonts w:ascii="Arial" w:hAnsi="Arial" w:cs="Arial"/>
+        </w:rPr>
+      </w:pPr>
+      <w:r>
+        <w:rPr>
+          <w:rFonts w:ascii="Arial" w:hAnsi="Arial" w:cs="Arial"/>
+        </w:rPr>
+        <w:t xml:space="preserve">Type in </w:t>
+      </w:r>
+    </w:p>
+    <w:p>
+      <w:pPr>
+        <w:pStyle w:val="ListParagraph"/>
+        <w:ind w:left="450" w:firstLine="270"/>
+        <w:rPr>
+          <w:rFonts w:ascii="Arial" w:hAnsi="Arial" w:cs="Arial"/>
+        </w:rPr>
+      </w:pPr>
+      <w:r>
+        <w:rPr>
+          <w:rFonts w:ascii="Arial" w:hAnsi="Arial" w:cs="Arial"/>
+        </w:rPr>
+        <w:t>git commit -m “comments”</w:t>
+      </w:r>
+      <w:r>
+        <w:rPr>
+          <w:rFonts w:ascii="Arial" w:hAnsi="Arial" w:cs="Arial"/>
+        </w:rPr>
+        <w:t xml:space="preserve"> </w:t>
+      </w:r>
+    </w:p>
+    <w:p>
+      <w:pPr>
+        <w:pStyle w:val="ListParagraph"/>
+        <w:ind w:left="450"/>
+        <w:rPr>
+          <w:rFonts w:ascii="Arial" w:hAnsi="Arial" w:cs="Arial"/>
+        </w:rPr>
+      </w:pPr>
+      <w:r>
+        <w:rPr>
+          <w:rFonts w:ascii="Arial" w:hAnsi="Arial" w:cs="Arial"/>
+        </w:rPr>
+        <w:t xml:space="preserve">to </w:t>
+      </w:r>
+      <w:r>
+        <w:rPr>
+          <w:rFonts w:ascii="Arial" w:hAnsi="Arial" w:cs="Arial"/>
+        </w:rPr>
+        <w:t>“set” the files on the stage and to add a comment about these changed files.</w:t>
+      </w:r>
+    </w:p>
+    <w:p>
+      <w:pPr>
+        <w:pStyle w:val="ListParagraph"/>
+        <w:numPr>
+          <w:ilvl w:val="0"/>
+          <w:numId w:val="3"/>
+        </w:numPr>
+        <w:ind w:left="450" w:hanging="270"/>
+        <w:rPr>
+          <w:rFonts w:ascii="Arial" w:hAnsi="Arial" w:cs="Arial"/>
+        </w:rPr>
+      </w:pPr>
+      <w:r>
+        <w:rPr>
+          <w:rFonts w:ascii="Arial" w:hAnsi="Arial" w:cs="Arial"/>
+        </w:rPr>
+        <w:t xml:space="preserve">Type in </w:t>
+      </w:r>
+    </w:p>
+    <w:p>
+      <w:pPr>
+        <w:pStyle w:val="ListParagraph"/>
+        <w:ind w:left="450" w:firstLine="270"/>
+        <w:rPr>
+          <w:rFonts w:ascii="Arial" w:hAnsi="Arial" w:cs="Arial"/>
+        </w:rPr>
+      </w:pPr>
+      <w:r>
+        <w:rPr>
+          <w:rFonts w:ascii="Arial" w:hAnsi="Arial" w:cs="Arial"/>
+        </w:rPr>
+        <w:t xml:space="preserve">git push </w:t>
+      </w:r>
+    </w:p>
+    <w:p>
+      <w:pPr>
+        <w:pStyle w:val="ListParagraph"/>
+        <w:ind w:left="450"/>
+        <w:rPr>
+          <w:rFonts w:ascii="Arial" w:hAnsi="Arial" w:cs="Arial"/>
+        </w:rPr>
+      </w:pPr>
+      <w:r>
+        <w:rPr>
+          <w:rFonts w:ascii="Arial" w:hAnsi="Arial" w:cs="Arial"/>
+        </w:rPr>
+        <w:t xml:space="preserve">to push the “set” files to the online repository. </w:t>
+      </w:r>
+      <w:bookmarkStart w:id="0" w:name="_GoBack"/>
+      <w:bookmarkEnd w:id="0"/>
+    </w:p>
+    <w:p>
+      <w:pPr>
+        <w:pStyle w:val="ListParagraph"/>
+        <w:numPr>
+          <w:ilvl w:val="0"/>
+          <w:numId w:val="3"/>
+        </w:numPr>
+        <w:ind w:left="450" w:hanging="270"/>
+        <w:rPr>
+          <w:rFonts w:ascii="Arial" w:hAnsi="Arial" w:cs="Arial"/>
+        </w:rPr>
+      </w:pPr>
+    </w:p>
+    <w:p>
+      <w:pPr>
+        <w:ind w:left="360"/>
+        <w:rPr>
+          <w:rFonts w:ascii="Arial" w:hAnsi="Arial" w:cs="Arial"/>
+        </w:rPr>
+      </w:pPr>
     </w:p>
     <w:p>
       <w:pPr>
@@ -418,8 +926,8 @@
       <w:pgSz w:w="12240" w:h="15840"/>
       <w:pgMar w:top="1440" w:right="1440" w:bottom="1440" w:left="1440" w:header="708" w:footer="708" w:gutter="0"/>
       <w:cols w:num="2" w:space="720" w:equalWidth="0">
-        <w:col w:w="3240" w:space="720"/>
-        <w:col w:w="5400"/>
+        <w:col w:w="3600" w:space="720"/>
+        <w:col w:w="5040"/>
       </w:cols>
       <w:docGrid w:linePitch="360"/>
     </w:sectPr>
@@ -445,7 +953,7 @@
         <w:rFonts w:hint="default"/>
       </w:rPr>
     </w:lvl>
-    <w:lvl w:ilvl="1" w:tplc="10090003" w:tentative="1">
+    <w:lvl w:ilvl="1" w:tplc="10090003">
       <w:start w:val="1"/>
       <w:numFmt w:val="bullet"/>
       <w:lvlText w:val="o"/>
@@ -558,7 +1066,7 @@
         <w:rFonts w:hint="default"/>
       </w:rPr>
     </w:lvl>
-    <w:lvl w:ilvl="1" w:tplc="10090003" w:tentative="1">
+    <w:lvl w:ilvl="1" w:tplc="10090003">
       <w:start w:val="1"/>
       <w:numFmt w:val="bullet"/>
       <w:lvlText w:val="o"/>

</xml_diff>

<commit_message>
Added new instruction documents
</commit_message>
<xml_diff>
--- a/GIT.docx
+++ b/GIT.docx
@@ -2,101 +2,501 @@
 <file path=word/document.xml><?xml version="1.0" encoding="utf-8"?>
 <w:document xmlns:wpc="http://schemas.microsoft.com/office/word/2010/wordprocessingCanvas" xmlns:cx="http://schemas.microsoft.com/office/drawing/2014/chartex" xmlns:cx1="http://schemas.microsoft.com/office/drawing/2015/9/8/chartex" xmlns:cx2="http://schemas.microsoft.com/office/drawing/2015/10/21/chartex" xmlns:cx3="http://schemas.microsoft.com/office/drawing/2016/5/9/chartex" xmlns:cx4="http://schemas.microsoft.com/office/drawing/2016/5/10/chartex" xmlns:cx5="http://schemas.microsoft.com/office/drawing/2016/5/11/chartex" xmlns:mc="http://schemas.openxmlformats.org/markup-compatibility/2006" xmlns:o="urn:schemas-microsoft-com:office:office" xmlns:r="http://schemas.openxmlformats.org/officeDocument/2006/relationships" xmlns:m="http://schemas.openxmlformats.org/officeDocument/2006/math" xmlns:v="urn:schemas-microsoft-com:vml" xmlns:wp14="http://schemas.microsoft.com/office/word/2010/wordprocessingDrawing" xmlns:wp="http://schemas.openxmlformats.org/drawingml/2006/wordprocessingDrawing" xmlns:w10="urn:schemas-microsoft-com:office:word" xmlns:w="http://schemas.openxmlformats.org/wordprocessingml/2006/main" xmlns:w14="http://schemas.microsoft.com/office/word/2010/wordml" xmlns:w15="http://schemas.microsoft.com/office/word/2012/wordml" xmlns:w16se="http://schemas.microsoft.com/office/word/2015/wordml/symex" xmlns:wpg="http://schemas.microsoft.com/office/word/2010/wordprocessingGroup" xmlns:wpi="http://schemas.microsoft.com/office/word/2010/wordprocessingInk" xmlns:wne="http://schemas.microsoft.com/office/word/2006/wordml" xmlns:wps="http://schemas.microsoft.com/office/word/2010/wordprocessingShape" mc:Ignorable="w14 w15 w16se wp14">
   <w:body>
+    <w:tbl>
+      <w:tblPr>
+        <w:tblStyle w:val="TableGrid"/>
+        <w:tblW w:w="0" w:type="auto"/>
+        <w:tblCellMar>
+          <w:top w:w="144" w:type="dxa"/>
+          <w:left w:w="144" w:type="dxa"/>
+          <w:bottom w:w="144" w:type="dxa"/>
+          <w:right w:w="144" w:type="dxa"/>
+        </w:tblCellMar>
+        <w:tblLook w:val="04A0" w:firstRow="1" w:lastRow="0" w:firstColumn="1" w:lastColumn="0" w:noHBand="0" w:noVBand="1"/>
+      </w:tblPr>
+      <w:tblGrid>
+        <w:gridCol w:w="4405"/>
+      </w:tblGrid>
+      <w:tr>
+        <w:tc>
+          <w:tcPr>
+            <w:tcW w:w="4405" w:type="dxa"/>
+          </w:tcPr>
+          <w:p>
+            <w:pPr>
+              <w:spacing w:line="360" w:lineRule="auto"/>
+              <w:rPr>
+                <w:rFonts w:ascii="Arial" w:hAnsi="Arial" w:cs="Arial"/>
+                <w:b/>
+              </w:rPr>
+            </w:pPr>
+            <w:r>
+              <w:rPr>
+                <w:rFonts w:ascii="Arial" w:hAnsi="Arial" w:cs="Arial"/>
+                <w:b/>
+              </w:rPr>
+              <w:t>Setup contributor to repository</w:t>
+            </w:r>
+          </w:p>
+        </w:tc>
+      </w:tr>
+      <w:tr>
+        <w:tc>
+          <w:tcPr>
+            <w:tcW w:w="4405" w:type="dxa"/>
+          </w:tcPr>
+          <w:p>
+            <w:pPr>
+              <w:spacing w:line="360" w:lineRule="auto"/>
+              <w:rPr>
+                <w:rFonts w:ascii="Arial" w:hAnsi="Arial" w:cs="Arial"/>
+              </w:rPr>
+            </w:pPr>
+            <w:r>
+              <w:rPr>
+                <w:rFonts w:ascii="Arial" w:hAnsi="Arial" w:cs="Arial"/>
+              </w:rPr>
+              <w:t xml:space="preserve">[NOTE] </w:t>
+            </w:r>
+            <w:r>
+              <w:rPr>
+                <w:rFonts w:ascii="Arial" w:hAnsi="Arial" w:cs="Arial"/>
+              </w:rPr>
+              <w:t xml:space="preserve">To set the contributor name and email for all repository, type </w:t>
+            </w:r>
+          </w:p>
+          <w:p>
+            <w:pPr>
+              <w:spacing w:line="360" w:lineRule="auto"/>
+              <w:rPr>
+                <w:rFonts w:ascii="Arial" w:hAnsi="Arial" w:cs="Arial"/>
+              </w:rPr>
+            </w:pPr>
+            <w:r>
+              <w:rPr>
+                <w:rFonts w:ascii="Arial" w:hAnsi="Arial" w:cs="Arial"/>
+                <w:shd w:val="clear" w:color="auto" w:fill="D9D9D9" w:themeFill="background1" w:themeFillShade="D9"/>
+              </w:rPr>
+              <w:t>git config –global user.name “name”</w:t>
+            </w:r>
+            <w:r>
+              <w:rPr>
+                <w:rFonts w:ascii="Arial" w:hAnsi="Arial" w:cs="Arial"/>
+              </w:rPr>
+              <w:t xml:space="preserve"> instead and </w:t>
+            </w:r>
+            <w:bookmarkStart w:id="0" w:name="_GoBack"/>
+            <w:bookmarkEnd w:id="0"/>
+          </w:p>
+          <w:p>
+            <w:pPr>
+              <w:spacing w:line="360" w:lineRule="auto"/>
+              <w:rPr>
+                <w:rFonts w:ascii="Arial" w:hAnsi="Arial" w:cs="Arial"/>
+              </w:rPr>
+            </w:pPr>
+            <w:r>
+              <w:rPr>
+                <w:rFonts w:ascii="Arial" w:hAnsi="Arial" w:cs="Arial"/>
+                <w:shd w:val="clear" w:color="auto" w:fill="D9D9D9" w:themeFill="background1" w:themeFillShade="D9"/>
+              </w:rPr>
+              <w:t>git config – global user.email “email”</w:t>
+            </w:r>
+            <w:r>
+              <w:rPr>
+                <w:rFonts w:ascii="Arial" w:hAnsi="Arial" w:cs="Arial"/>
+              </w:rPr>
+              <w:t>.</w:t>
+            </w:r>
+          </w:p>
+        </w:tc>
+      </w:tr>
+      <w:tr>
+        <w:tc>
+          <w:tcPr>
+            <w:tcW w:w="4405" w:type="dxa"/>
+          </w:tcPr>
+          <w:p>
+            <w:pPr>
+              <w:pStyle w:val="ListParagraph"/>
+              <w:numPr>
+                <w:ilvl w:val="0"/>
+                <w:numId w:val="2"/>
+              </w:numPr>
+              <w:spacing w:line="360" w:lineRule="auto"/>
+              <w:ind w:left="450" w:hanging="270"/>
+              <w:rPr>
+                <w:rFonts w:ascii="Arial" w:hAnsi="Arial" w:cs="Arial"/>
+              </w:rPr>
+            </w:pPr>
+            <w:r>
+              <w:rPr>
+                <w:rFonts w:ascii="Arial" w:hAnsi="Arial" w:cs="Arial"/>
+              </w:rPr>
+              <w:t>Go to the root of the repository.</w:t>
+            </w:r>
+          </w:p>
+        </w:tc>
+      </w:tr>
+      <w:tr>
+        <w:tc>
+          <w:tcPr>
+            <w:tcW w:w="4405" w:type="dxa"/>
+          </w:tcPr>
+          <w:p>
+            <w:pPr>
+              <w:pStyle w:val="ListParagraph"/>
+              <w:numPr>
+                <w:ilvl w:val="0"/>
+                <w:numId w:val="2"/>
+              </w:numPr>
+              <w:spacing w:line="360" w:lineRule="auto"/>
+              <w:ind w:left="432" w:hanging="270"/>
+              <w:rPr>
+                <w:rFonts w:ascii="Arial" w:hAnsi="Arial" w:cs="Arial"/>
+              </w:rPr>
+            </w:pPr>
+            <w:r>
+              <w:rPr>
+                <w:rFonts w:ascii="Arial" w:hAnsi="Arial" w:cs="Arial"/>
+              </w:rPr>
+              <w:t xml:space="preserve">Open-up the command-line window through pressing </w:t>
+            </w:r>
+          </w:p>
+          <w:p>
+            <w:pPr>
+              <w:pStyle w:val="ListParagraph"/>
+              <w:spacing w:line="360" w:lineRule="auto"/>
+              <w:ind w:left="432"/>
+              <w:rPr>
+                <w:rFonts w:ascii="Arial" w:hAnsi="Arial" w:cs="Arial"/>
+              </w:rPr>
+            </w:pPr>
+            <w:r>
+              <w:rPr>
+                <w:rFonts w:ascii="Arial" w:hAnsi="Arial" w:cs="Arial"/>
+                <w:shd w:val="clear" w:color="auto" w:fill="D9D9D9" w:themeFill="background1" w:themeFillShade="D9"/>
+              </w:rPr>
+              <w:t>SHIFT + RIGHT-CLICK</w:t>
+            </w:r>
+            <w:r>
+              <w:rPr>
+                <w:rFonts w:ascii="Arial" w:hAnsi="Arial" w:cs="Arial"/>
+              </w:rPr>
+              <w:t xml:space="preserve"> </w:t>
+            </w:r>
+          </w:p>
+          <w:p>
+            <w:pPr>
+              <w:pStyle w:val="ListParagraph"/>
+              <w:spacing w:line="360" w:lineRule="auto"/>
+              <w:ind w:left="432"/>
+              <w:rPr>
+                <w:rFonts w:ascii="Arial" w:hAnsi="Arial" w:cs="Arial"/>
+              </w:rPr>
+            </w:pPr>
+            <w:r>
+              <w:rPr>
+                <w:rFonts w:ascii="Arial" w:hAnsi="Arial" w:cs="Arial"/>
+              </w:rPr>
+              <w:t>in the repository.</w:t>
+            </w:r>
+          </w:p>
+        </w:tc>
+      </w:tr>
+      <w:tr>
+        <w:tc>
+          <w:tcPr>
+            <w:tcW w:w="4405" w:type="dxa"/>
+          </w:tcPr>
+          <w:p>
+            <w:pPr>
+              <w:pStyle w:val="ListParagraph"/>
+              <w:numPr>
+                <w:ilvl w:val="0"/>
+                <w:numId w:val="2"/>
+              </w:numPr>
+              <w:spacing w:line="360" w:lineRule="auto"/>
+              <w:ind w:left="432" w:hanging="270"/>
+              <w:rPr>
+                <w:rFonts w:ascii="Arial" w:hAnsi="Arial" w:cs="Arial"/>
+              </w:rPr>
+            </w:pPr>
+            <w:r>
+              <w:rPr>
+                <w:rFonts w:ascii="Arial" w:hAnsi="Arial" w:cs="Arial"/>
+              </w:rPr>
+              <w:t>Type in</w:t>
+            </w:r>
+            <w:r>
+              <w:rPr>
+                <w:rFonts w:ascii="Arial" w:hAnsi="Arial" w:cs="Arial"/>
+              </w:rPr>
+              <w:t xml:space="preserve"> </w:t>
+            </w:r>
+          </w:p>
+          <w:p>
+            <w:pPr>
+              <w:pStyle w:val="ListParagraph"/>
+              <w:spacing w:line="360" w:lineRule="auto"/>
+              <w:ind w:left="432"/>
+              <w:rPr>
+                <w:rFonts w:ascii="Arial" w:hAnsi="Arial" w:cs="Arial"/>
+              </w:rPr>
+            </w:pPr>
+            <w:r>
+              <w:rPr>
+                <w:rFonts w:ascii="Arial" w:hAnsi="Arial" w:cs="Arial"/>
+                <w:shd w:val="clear" w:color="auto" w:fill="D9D9D9" w:themeFill="background1" w:themeFillShade="D9"/>
+              </w:rPr>
+              <w:t>git config user.name</w:t>
+            </w:r>
+            <w:r>
+              <w:rPr>
+                <w:rFonts w:ascii="Arial" w:hAnsi="Arial" w:cs="Arial"/>
+              </w:rPr>
+              <w:t xml:space="preserve"> </w:t>
+            </w:r>
+          </w:p>
+          <w:p>
+            <w:pPr>
+              <w:pStyle w:val="ListParagraph"/>
+              <w:spacing w:line="360" w:lineRule="auto"/>
+              <w:ind w:left="432"/>
+              <w:rPr>
+                <w:rFonts w:ascii="Arial" w:hAnsi="Arial" w:cs="Arial"/>
+              </w:rPr>
+            </w:pPr>
+            <w:r>
+              <w:rPr>
+                <w:rFonts w:ascii="Arial" w:hAnsi="Arial" w:cs="Arial"/>
+              </w:rPr>
+              <w:t>to see the current username set for the repository.</w:t>
+            </w:r>
+          </w:p>
+        </w:tc>
+      </w:tr>
+      <w:tr>
+        <w:tc>
+          <w:tcPr>
+            <w:tcW w:w="4405" w:type="dxa"/>
+          </w:tcPr>
+          <w:p>
+            <w:pPr>
+              <w:pStyle w:val="ListParagraph"/>
+              <w:numPr>
+                <w:ilvl w:val="0"/>
+                <w:numId w:val="2"/>
+              </w:numPr>
+              <w:spacing w:line="360" w:lineRule="auto"/>
+              <w:ind w:left="396" w:hanging="270"/>
+              <w:rPr>
+                <w:rFonts w:ascii="Arial" w:hAnsi="Arial" w:cs="Arial"/>
+              </w:rPr>
+            </w:pPr>
+            <w:r>
+              <w:rPr>
+                <w:rFonts w:ascii="Arial" w:hAnsi="Arial" w:cs="Arial"/>
+              </w:rPr>
+              <w:t>I</w:t>
+            </w:r>
+            <w:r>
+              <w:rPr>
+                <w:rFonts w:ascii="Arial" w:hAnsi="Arial" w:cs="Arial"/>
+              </w:rPr>
+              <w:t xml:space="preserve">f none exist, type </w:t>
+            </w:r>
+            <w:r>
+              <w:rPr>
+                <w:rFonts w:ascii="Arial" w:hAnsi="Arial" w:cs="Arial"/>
+              </w:rPr>
+              <w:t>in</w:t>
+            </w:r>
+          </w:p>
+          <w:p>
+            <w:pPr>
+              <w:pStyle w:val="ListParagraph"/>
+              <w:spacing w:line="360" w:lineRule="auto"/>
+              <w:ind w:left="396"/>
+              <w:rPr>
+                <w:rFonts w:ascii="Arial" w:hAnsi="Arial" w:cs="Arial"/>
+              </w:rPr>
+            </w:pPr>
+            <w:r>
+              <w:rPr>
+                <w:rFonts w:ascii="Arial" w:hAnsi="Arial" w:cs="Arial"/>
+                <w:shd w:val="clear" w:color="auto" w:fill="D9D9D9" w:themeFill="background1" w:themeFillShade="D9"/>
+              </w:rPr>
+              <w:t>git config user.name “Firstname Lastname”.</w:t>
+            </w:r>
+          </w:p>
+        </w:tc>
+      </w:tr>
+      <w:tr>
+        <w:tc>
+          <w:tcPr>
+            <w:tcW w:w="4405" w:type="dxa"/>
+          </w:tcPr>
+          <w:p>
+            <w:pPr>
+              <w:pStyle w:val="ListParagraph"/>
+              <w:numPr>
+                <w:ilvl w:val="0"/>
+                <w:numId w:val="2"/>
+              </w:numPr>
+              <w:spacing w:line="360" w:lineRule="auto"/>
+              <w:ind w:left="396" w:hanging="270"/>
+              <w:rPr>
+                <w:rFonts w:ascii="Arial" w:hAnsi="Arial" w:cs="Arial"/>
+              </w:rPr>
+            </w:pPr>
+            <w:r>
+              <w:rPr>
+                <w:rFonts w:ascii="Arial" w:hAnsi="Arial" w:cs="Arial"/>
+              </w:rPr>
+              <w:t xml:space="preserve">Type in </w:t>
+            </w:r>
+          </w:p>
+          <w:p>
+            <w:pPr>
+              <w:pStyle w:val="ListParagraph"/>
+              <w:spacing w:line="360" w:lineRule="auto"/>
+              <w:ind w:left="396"/>
+              <w:rPr>
+                <w:rFonts w:ascii="Arial" w:hAnsi="Arial" w:cs="Arial"/>
+              </w:rPr>
+            </w:pPr>
+            <w:r>
+              <w:rPr>
+                <w:rFonts w:ascii="Arial" w:hAnsi="Arial" w:cs="Arial"/>
+                <w:shd w:val="clear" w:color="auto" w:fill="D9D9D9" w:themeFill="background1" w:themeFillShade="D9"/>
+              </w:rPr>
+              <w:t>git config user.email</w:t>
+            </w:r>
+            <w:r>
+              <w:rPr>
+                <w:rFonts w:ascii="Arial" w:hAnsi="Arial" w:cs="Arial"/>
+              </w:rPr>
+              <w:t xml:space="preserve"> </w:t>
+            </w:r>
+          </w:p>
+          <w:p>
+            <w:pPr>
+              <w:pStyle w:val="ListParagraph"/>
+              <w:spacing w:line="360" w:lineRule="auto"/>
+              <w:ind w:left="396"/>
+              <w:rPr>
+                <w:rFonts w:ascii="Arial" w:hAnsi="Arial" w:cs="Arial"/>
+              </w:rPr>
+            </w:pPr>
+            <w:r>
+              <w:rPr>
+                <w:rFonts w:ascii="Arial" w:hAnsi="Arial" w:cs="Arial"/>
+              </w:rPr>
+              <w:t>to see the current G</w:t>
+            </w:r>
+            <w:r>
+              <w:rPr>
+                <w:rFonts w:ascii="Arial" w:hAnsi="Arial" w:cs="Arial"/>
+              </w:rPr>
+              <w:t>ithub account set for the repository.</w:t>
+            </w:r>
+          </w:p>
+        </w:tc>
+      </w:tr>
+      <w:tr>
+        <w:tc>
+          <w:tcPr>
+            <w:tcW w:w="4405" w:type="dxa"/>
+            <w:shd w:val="clear" w:color="auto" w:fill="auto"/>
+          </w:tcPr>
+          <w:p>
+            <w:pPr>
+              <w:pStyle w:val="ListParagraph"/>
+              <w:numPr>
+                <w:ilvl w:val="0"/>
+                <w:numId w:val="2"/>
+              </w:numPr>
+              <w:spacing w:line="360" w:lineRule="auto"/>
+              <w:ind w:left="396" w:hanging="270"/>
+              <w:rPr>
+                <w:rFonts w:ascii="Arial" w:hAnsi="Arial" w:cs="Arial"/>
+              </w:rPr>
+            </w:pPr>
+            <w:r>
+              <w:rPr>
+                <w:rFonts w:ascii="Arial" w:hAnsi="Arial" w:cs="Arial"/>
+              </w:rPr>
+              <w:t xml:space="preserve">If none exist, type in </w:t>
+            </w:r>
+          </w:p>
+          <w:p>
+            <w:pPr>
+              <w:pStyle w:val="ListParagraph"/>
+              <w:spacing w:line="360" w:lineRule="auto"/>
+              <w:ind w:left="396"/>
+              <w:rPr>
+                <w:rFonts w:ascii="Arial" w:hAnsi="Arial" w:cs="Arial"/>
+              </w:rPr>
+            </w:pPr>
+            <w:r>
+              <w:rPr>
+                <w:rFonts w:ascii="Arial" w:hAnsi="Arial" w:cs="Arial"/>
+                <w:shd w:val="clear" w:color="auto" w:fill="D9D9D9" w:themeFill="background1" w:themeFillShade="D9"/>
+              </w:rPr>
+              <w:t>git config user.email “email”</w:t>
+            </w:r>
+            <w:r>
+              <w:rPr>
+                <w:rFonts w:ascii="Arial" w:hAnsi="Arial" w:cs="Arial"/>
+                <w:shd w:val="clear" w:color="auto" w:fill="D9D9D9" w:themeFill="background1" w:themeFillShade="D9"/>
+              </w:rPr>
+              <w:t xml:space="preserve"> to set it.</w:t>
+            </w:r>
+          </w:p>
+          <w:p>
+            <w:pPr>
+              <w:spacing w:line="360" w:lineRule="auto"/>
+              <w:rPr>
+                <w:rFonts w:ascii="Arial" w:hAnsi="Arial" w:cs="Arial"/>
+              </w:rPr>
+            </w:pPr>
+          </w:p>
+        </w:tc>
+      </w:tr>
+    </w:tbl>
     <w:p>
       <w:pPr>
+        <w:spacing w:line="360" w:lineRule="auto"/>
         <w:rPr>
           <w:rFonts w:ascii="Arial" w:hAnsi="Arial" w:cs="Arial"/>
           <w:b/>
         </w:rPr>
+        <w:sectPr>
+          <w:pgSz w:w="12240" w:h="15840"/>
+          <w:pgMar w:top="1440" w:right="1440" w:bottom="1440" w:left="1440" w:header="708" w:footer="708" w:gutter="0"/>
+          <w:cols w:space="720"/>
+          <w:docGrid w:linePitch="360"/>
+        </w:sectPr>
       </w:pPr>
       <w:r>
         <w:rPr>
           <w:rFonts w:ascii="Arial" w:hAnsi="Arial" w:cs="Arial"/>
-          <w:b/>
-        </w:rPr>
-        <w:t>Setup contributor to repository</w:t>
-      </w:r>
-    </w:p>
-    <w:p>
-      <w:pPr>
-        <w:rPr>
-          <w:rFonts w:ascii="Arial" w:hAnsi="Arial" w:cs="Arial"/>
-          <w:b/>
-        </w:rPr>
-      </w:pPr>
-    </w:p>
-    <w:p>
-      <w:pPr>
-        <w:rPr>
-          <w:rFonts w:ascii="Arial" w:hAnsi="Arial" w:cs="Arial"/>
-        </w:rPr>
-      </w:pPr>
-      <w:r>
-        <w:rPr>
-          <w:rFonts w:ascii="Arial" w:hAnsi="Arial" w:cs="Arial"/>
-        </w:rPr>
-        <w:t xml:space="preserve">To set the contributor name and email for all repository, type git config –global user.name “name” instead and git config – global </w:t>
-      </w:r>
-      <w:proofErr w:type="spellStart"/>
-      <w:r>
-        <w:rPr>
-          <w:rFonts w:ascii="Arial" w:hAnsi="Arial" w:cs="Arial"/>
-        </w:rPr>
-        <w:t>user.email</w:t>
-      </w:r>
-      <w:proofErr w:type="spellEnd"/>
-      <w:r>
-        <w:rPr>
-          <w:rFonts w:ascii="Arial" w:hAnsi="Arial" w:cs="Arial"/>
-        </w:rPr>
-        <w:t xml:space="preserve"> “email”.</w:t>
-      </w:r>
-    </w:p>
-    <w:p>
-      <w:pPr>
-        <w:rPr>
-          <w:rFonts w:ascii="Arial" w:hAnsi="Arial" w:cs="Arial"/>
-          <w:b/>
-        </w:rPr>
-      </w:pPr>
-    </w:p>
-    <w:p>
-      <w:pPr>
-        <w:pStyle w:val="ListParagraph"/>
-        <w:numPr>
-          <w:ilvl w:val="0"/>
-          <w:numId w:val="2"/>
-        </w:numPr>
-        <w:ind w:left="450" w:hanging="270"/>
-        <w:rPr>
-          <w:rFonts w:ascii="Arial" w:hAnsi="Arial" w:cs="Arial"/>
-        </w:rPr>
-      </w:pPr>
-      <w:r>
-        <w:rPr>
           <w:noProof/>
         </w:rPr>
         <w:drawing>
-          <wp:anchor distT="0" distB="0" distL="114300" distR="114300" simplePos="0" relativeHeight="251658240" behindDoc="1" locked="0" layoutInCell="1" allowOverlap="1">
+          <wp:anchor distT="0" distB="0" distL="114300" distR="114300" simplePos="0" relativeHeight="251659264" behindDoc="0" locked="0" layoutInCell="1" allowOverlap="1">
             <wp:simplePos x="0" y="0"/>
             <wp:positionH relativeFrom="margin">
               <wp:align>right</wp:align>
             </wp:positionH>
             <wp:positionV relativeFrom="page">
-              <wp:posOffset>2636520</wp:posOffset>
+              <wp:posOffset>5562600</wp:posOffset>
             </wp:positionV>
-            <wp:extent cx="3190875" cy="1645920"/>
-            <wp:effectExtent l="0" t="0" r="9525" b="0"/>
-            <wp:wrapTight wrapText="bothSides">
-              <wp:wrapPolygon edited="0">
-                <wp:start x="0" y="0"/>
-                <wp:lineTo x="0" y="21250"/>
-                <wp:lineTo x="21536" y="21250"/>
-                <wp:lineTo x="21536" y="0"/>
-                <wp:lineTo x="0" y="0"/>
-              </wp:wrapPolygon>
-            </wp:wrapTight>
-            <wp:docPr id="1" name="Picture 1"/>
+            <wp:extent cx="3017520" cy="2690501"/>
+            <wp:effectExtent l="0" t="0" r="0" b="0"/>
+            <wp:wrapNone/>
+            <wp:docPr id="2" name="Picture 2"/>
             <wp:cNvGraphicFramePr>
               <a:graphicFrameLocks xmlns:a="http://schemas.openxmlformats.org/drawingml/2006/main" noChangeAspect="1"/>
             </wp:cNvGraphicFramePr>
@@ -108,7 +508,7 @@
                     <pic:cNvPicPr/>
                   </pic:nvPicPr>
                   <pic:blipFill>
-                    <a:blip r:embed="rId5">
+                    <a:blip r:embed="rId7" cstate="print">
                       <a:extLst>
                         <a:ext uri="{28A0092B-C50C-407E-A947-70E740481C1C}">
                           <a14:useLocalDpi xmlns:a14="http://schemas.microsoft.com/office/drawing/2010/main" val="0"/>
@@ -122,7 +522,7 @@
                   <pic:spPr>
                     <a:xfrm>
                       <a:off x="0" y="0"/>
-                      <a:ext cx="3190875" cy="1645920"/>
+                      <a:ext cx="3017520" cy="2690501"/>
                     </a:xfrm>
                     <a:prstGeom prst="rect">
                       <a:avLst/>
@@ -143,331 +543,21 @@
       <w:r>
         <w:rPr>
           <w:rFonts w:ascii="Arial" w:hAnsi="Arial" w:cs="Arial"/>
-        </w:rPr>
-        <w:t>Go to the root of the repository.</w:t>
-      </w:r>
-    </w:p>
-    <w:p>
-      <w:pPr>
-        <w:pStyle w:val="ListParagraph"/>
-        <w:numPr>
-          <w:ilvl w:val="0"/>
-          <w:numId w:val="2"/>
-        </w:numPr>
-        <w:ind w:left="450" w:hanging="270"/>
-        <w:rPr>
-          <w:rFonts w:ascii="Arial" w:hAnsi="Arial" w:cs="Arial"/>
-        </w:rPr>
-      </w:pPr>
-      <w:r>
-        <w:rPr>
-          <w:rFonts w:ascii="Arial" w:hAnsi="Arial" w:cs="Arial"/>
-        </w:rPr>
-        <w:t>Open-</w:t>
-      </w:r>
-      <w:r>
-        <w:rPr>
-          <w:rFonts w:ascii="Arial" w:hAnsi="Arial" w:cs="Arial"/>
-        </w:rPr>
-        <w:t>up the command-line window through pressing SHIFT + RIGHT-CLICK in the repository.</w:t>
-      </w:r>
-    </w:p>
-    <w:p>
-      <w:pPr>
-        <w:pStyle w:val="ListParagraph"/>
-        <w:numPr>
-          <w:ilvl w:val="0"/>
-          <w:numId w:val="2"/>
-        </w:numPr>
-        <w:ind w:left="450" w:hanging="270"/>
-        <w:rPr>
-          <w:rFonts w:ascii="Arial" w:hAnsi="Arial" w:cs="Arial"/>
-        </w:rPr>
-      </w:pPr>
-      <w:r>
-        <w:rPr>
-          <w:rFonts w:ascii="Arial" w:hAnsi="Arial" w:cs="Arial"/>
-        </w:rPr>
-        <w:t xml:space="preserve">Type in </w:t>
-      </w:r>
-    </w:p>
-    <w:p>
-      <w:pPr>
-        <w:pStyle w:val="ListParagraph"/>
-        <w:ind w:left="450" w:firstLine="270"/>
-        <w:rPr>
-          <w:rFonts w:ascii="Arial" w:hAnsi="Arial" w:cs="Arial"/>
-        </w:rPr>
-      </w:pPr>
-      <w:r>
-        <w:rPr>
-          <w:rFonts w:ascii="Arial" w:hAnsi="Arial" w:cs="Arial"/>
-        </w:rPr>
-        <w:t xml:space="preserve">git config user.name </w:t>
-      </w:r>
-    </w:p>
-    <w:p>
-      <w:pPr>
-        <w:pStyle w:val="ListParagraph"/>
-        <w:ind w:left="450"/>
-        <w:rPr>
-          <w:rFonts w:ascii="Arial" w:hAnsi="Arial" w:cs="Arial"/>
-        </w:rPr>
-      </w:pPr>
-      <w:r>
-        <w:rPr>
-          <w:rFonts w:ascii="Arial" w:hAnsi="Arial" w:cs="Arial"/>
-        </w:rPr>
-        <w:t>to see the current username set for the repository.</w:t>
-      </w:r>
-    </w:p>
-    <w:p>
-      <w:pPr>
-        <w:pStyle w:val="ListParagraph"/>
-        <w:numPr>
-          <w:ilvl w:val="0"/>
-          <w:numId w:val="2"/>
-        </w:numPr>
-        <w:ind w:left="450" w:hanging="270"/>
-        <w:rPr>
-          <w:rFonts w:ascii="Arial" w:hAnsi="Arial" w:cs="Arial"/>
-        </w:rPr>
-      </w:pPr>
-      <w:r>
-        <w:rPr>
-          <w:rFonts w:ascii="Arial" w:hAnsi="Arial" w:cs="Arial"/>
-        </w:rPr>
-        <w:t xml:space="preserve">If none exist, type </w:t>
-      </w:r>
-    </w:p>
-    <w:p>
-      <w:pPr>
-        <w:pStyle w:val="ListParagraph"/>
-        <w:rPr>
-          <w:rFonts w:ascii="Arial" w:hAnsi="Arial" w:cs="Arial"/>
-        </w:rPr>
-      </w:pPr>
-      <w:r>
-        <w:rPr>
-          <w:rFonts w:ascii="Arial" w:hAnsi="Arial" w:cs="Arial"/>
-        </w:rPr>
-        <w:t>git config user.name “</w:t>
-      </w:r>
-      <w:proofErr w:type="spellStart"/>
-      <w:r>
-        <w:rPr>
-          <w:rFonts w:ascii="Arial" w:hAnsi="Arial" w:cs="Arial"/>
-        </w:rPr>
-        <w:t>Firstname</w:t>
-      </w:r>
-      <w:proofErr w:type="spellEnd"/>
-      <w:r>
-        <w:rPr>
-          <w:rFonts w:ascii="Arial" w:hAnsi="Arial" w:cs="Arial"/>
-        </w:rPr>
-        <w:t xml:space="preserve"> </w:t>
-      </w:r>
-      <w:proofErr w:type="spellStart"/>
-      <w:r>
-        <w:rPr>
-          <w:rFonts w:ascii="Arial" w:hAnsi="Arial" w:cs="Arial"/>
-        </w:rPr>
-        <w:t>Lastname</w:t>
-      </w:r>
-      <w:proofErr w:type="spellEnd"/>
-      <w:r>
-        <w:rPr>
-          <w:rFonts w:ascii="Arial" w:hAnsi="Arial" w:cs="Arial"/>
-        </w:rPr>
-        <w:t>”.</w:t>
-      </w:r>
-    </w:p>
-    <w:p>
-      <w:pPr>
-        <w:pStyle w:val="ListParagraph"/>
-        <w:numPr>
-          <w:ilvl w:val="0"/>
-          <w:numId w:val="2"/>
-        </w:numPr>
-        <w:ind w:left="450" w:hanging="270"/>
-        <w:rPr>
-          <w:rFonts w:ascii="Arial" w:hAnsi="Arial" w:cs="Arial"/>
-        </w:rPr>
-      </w:pPr>
-      <w:r>
-        <w:rPr>
-          <w:rFonts w:ascii="Arial" w:hAnsi="Arial" w:cs="Arial"/>
-        </w:rPr>
-        <w:t xml:space="preserve">Type in </w:t>
-      </w:r>
-    </w:p>
-    <w:p>
-      <w:pPr>
-        <w:pStyle w:val="ListParagraph"/>
-        <w:ind w:left="450" w:firstLine="270"/>
-        <w:rPr>
-          <w:rFonts w:ascii="Arial" w:hAnsi="Arial" w:cs="Arial"/>
-        </w:rPr>
-      </w:pPr>
-      <w:r>
-        <w:rPr>
-          <w:rFonts w:ascii="Arial" w:hAnsi="Arial" w:cs="Arial"/>
-        </w:rPr>
-        <w:t xml:space="preserve">git config </w:t>
-      </w:r>
-      <w:proofErr w:type="spellStart"/>
-      <w:r>
-        <w:rPr>
-          <w:rFonts w:ascii="Arial" w:hAnsi="Arial" w:cs="Arial"/>
-        </w:rPr>
-        <w:t>user.email</w:t>
-      </w:r>
-      <w:proofErr w:type="spellEnd"/>
-      <w:r>
-        <w:rPr>
-          <w:rFonts w:ascii="Arial" w:hAnsi="Arial" w:cs="Arial"/>
-        </w:rPr>
-        <w:t xml:space="preserve"> </w:t>
-      </w:r>
-    </w:p>
-    <w:p>
-      <w:pPr>
-        <w:pStyle w:val="ListParagraph"/>
-        <w:ind w:left="450"/>
-        <w:rPr>
-          <w:rFonts w:ascii="Arial" w:hAnsi="Arial" w:cs="Arial"/>
-        </w:rPr>
-      </w:pPr>
-      <w:r>
-        <w:rPr>
-          <w:rFonts w:ascii="Arial" w:hAnsi="Arial" w:cs="Arial"/>
-        </w:rPr>
-        <w:t xml:space="preserve">to see the current </w:t>
-      </w:r>
-      <w:proofErr w:type="spellStart"/>
-      <w:r>
-        <w:rPr>
-          <w:rFonts w:ascii="Arial" w:hAnsi="Arial" w:cs="Arial"/>
-        </w:rPr>
-        <w:t>github</w:t>
-      </w:r>
-      <w:proofErr w:type="spellEnd"/>
-      <w:r>
-        <w:rPr>
-          <w:rFonts w:ascii="Arial" w:hAnsi="Arial" w:cs="Arial"/>
-        </w:rPr>
-        <w:t xml:space="preserve"> account set for the repository.</w:t>
-      </w:r>
-    </w:p>
-    <w:p>
-      <w:pPr>
-        <w:pStyle w:val="ListParagraph"/>
-        <w:numPr>
-          <w:ilvl w:val="0"/>
-          <w:numId w:val="2"/>
-        </w:numPr>
-        <w:ind w:left="450" w:hanging="270"/>
-        <w:rPr>
-          <w:rFonts w:ascii="Arial" w:hAnsi="Arial" w:cs="Arial"/>
-        </w:rPr>
-      </w:pPr>
-      <w:r>
-        <w:rPr>
-          <w:rFonts w:ascii="Arial" w:hAnsi="Arial" w:cs="Arial"/>
-        </w:rPr>
-        <w:t xml:space="preserve">If none exist, type in </w:t>
-      </w:r>
-    </w:p>
-    <w:p>
-      <w:pPr>
-        <w:pStyle w:val="ListParagraph"/>
-        <w:ind w:left="450" w:firstLine="270"/>
-        <w:rPr>
-          <w:rFonts w:ascii="Arial" w:hAnsi="Arial" w:cs="Arial"/>
-        </w:rPr>
-      </w:pPr>
-      <w:r>
-        <w:rPr>
-          <w:rFonts w:ascii="Arial" w:hAnsi="Arial" w:cs="Arial"/>
-        </w:rPr>
-        <w:t xml:space="preserve">git config </w:t>
-      </w:r>
-      <w:proofErr w:type="spellStart"/>
-      <w:r>
-        <w:rPr>
-          <w:rFonts w:ascii="Arial" w:hAnsi="Arial" w:cs="Arial"/>
-        </w:rPr>
-        <w:t>user.email</w:t>
-      </w:r>
-      <w:proofErr w:type="spellEnd"/>
-      <w:r>
-        <w:rPr>
-          <w:rFonts w:ascii="Arial" w:hAnsi="Arial" w:cs="Arial"/>
-        </w:rPr>
-        <w:t xml:space="preserve"> “email”</w:t>
-      </w:r>
-    </w:p>
-    <w:p>
-      <w:pPr>
-        <w:pStyle w:val="ListParagraph"/>
-        <w:ind w:left="270"/>
-        <w:rPr>
-          <w:rFonts w:ascii="Arial" w:hAnsi="Arial" w:cs="Arial"/>
-        </w:rPr>
-      </w:pPr>
-    </w:p>
-    <w:p>
-      <w:pPr>
-        <w:rPr>
-          <w:rFonts w:ascii="Arial" w:hAnsi="Arial" w:cs="Arial"/>
-          <w:b/>
-        </w:rPr>
-      </w:pPr>
-      <w:r>
-        <w:rPr>
-          <w:rFonts w:ascii="Arial" w:hAnsi="Arial" w:cs="Arial"/>
-          <w:b/>
-        </w:rPr>
-        <w:t>Adding, updating, removing files from repository</w:t>
-      </w:r>
-    </w:p>
-    <w:p>
-      <w:pPr>
-        <w:pStyle w:val="ListParagraph"/>
-        <w:numPr>
-          <w:ilvl w:val="0"/>
-          <w:numId w:val="3"/>
-        </w:numPr>
-        <w:ind w:left="450" w:hanging="270"/>
-        <w:rPr>
-          <w:rFonts w:ascii="Arial" w:hAnsi="Arial" w:cs="Arial"/>
-        </w:rPr>
-      </w:pPr>
-      <w:r>
-        <w:rPr>
           <w:noProof/>
         </w:rPr>
         <w:drawing>
-          <wp:anchor distT="0" distB="0" distL="114300" distR="114300" simplePos="0" relativeHeight="251659264" behindDoc="1" locked="0" layoutInCell="1" allowOverlap="1">
+          <wp:anchor distT="0" distB="0" distL="114300" distR="114300" simplePos="0" relativeHeight="251662336" behindDoc="0" locked="0" layoutInCell="1" allowOverlap="1" wp14:anchorId="333B6F05" wp14:editId="0A1EF1D4">
             <wp:simplePos x="0" y="0"/>
             <wp:positionH relativeFrom="margin">
-              <wp:posOffset>2773680</wp:posOffset>
+              <wp:align>right</wp:align>
             </wp:positionH>
             <wp:positionV relativeFrom="page">
-              <wp:posOffset>6278880</wp:posOffset>
+              <wp:posOffset>3611880</wp:posOffset>
             </wp:positionV>
-            <wp:extent cx="3169920" cy="2826385"/>
-            <wp:effectExtent l="0" t="0" r="0" b="0"/>
-            <wp:wrapTight wrapText="bothSides">
-              <wp:wrapPolygon edited="0">
-                <wp:start x="0" y="0"/>
-                <wp:lineTo x="0" y="21401"/>
-                <wp:lineTo x="21418" y="21401"/>
-                <wp:lineTo x="21418" y="0"/>
-                <wp:lineTo x="0" y="0"/>
-              </wp:wrapPolygon>
-            </wp:wrapTight>
-            <wp:docPr id="2" name="Picture 2"/>
+            <wp:extent cx="3017520" cy="1556715"/>
+            <wp:effectExtent l="0" t="0" r="0" b="5715"/>
+            <wp:wrapNone/>
+            <wp:docPr id="1" name="Picture 1"/>
             <wp:cNvGraphicFramePr>
               <a:graphicFrameLocks xmlns:a="http://schemas.openxmlformats.org/drawingml/2006/main" noChangeAspect="1"/>
             </wp:cNvGraphicFramePr>
@@ -479,7 +569,7 @@
                     <pic:cNvPicPr/>
                   </pic:nvPicPr>
                   <pic:blipFill>
-                    <a:blip r:embed="rId6" cstate="print">
+                    <a:blip r:embed="rId8">
                       <a:extLst>
                         <a:ext uri="{28A0092B-C50C-407E-A947-70E740481C1C}">
                           <a14:useLocalDpi xmlns:a14="http://schemas.microsoft.com/office/drawing/2010/main" val="0"/>
@@ -493,7 +583,7 @@
                   <pic:spPr>
                     <a:xfrm>
                       <a:off x="0" y="0"/>
-                      <a:ext cx="3169920" cy="2826385"/>
+                      <a:ext cx="3017520" cy="1556715"/>
                     </a:xfrm>
                     <a:prstGeom prst="rect">
                       <a:avLst/>
@@ -511,14 +601,357 @@
           </wp:anchor>
         </w:drawing>
       </w:r>
+    </w:p>
+    <w:tbl>
+      <w:tblPr>
+        <w:tblStyle w:val="TableGrid"/>
+        <w:tblW w:w="0" w:type="auto"/>
+        <w:tblLook w:val="04A0" w:firstRow="1" w:lastRow="0" w:firstColumn="1" w:lastColumn="0" w:noHBand="0" w:noVBand="1"/>
+      </w:tblPr>
+      <w:tblGrid>
+        <w:gridCol w:w="3590"/>
+      </w:tblGrid>
+      <w:tr>
+        <w:tc>
+          <w:tcPr>
+            <w:tcW w:w="3590" w:type="dxa"/>
+          </w:tcPr>
+          <w:p>
+            <w:pPr>
+              <w:spacing w:line="360" w:lineRule="auto"/>
+              <w:rPr>
+                <w:rFonts w:ascii="Arial" w:hAnsi="Arial" w:cs="Arial"/>
+                <w:b/>
+              </w:rPr>
+            </w:pPr>
+            <w:r>
+              <w:rPr>
+                <w:rFonts w:ascii="Arial" w:hAnsi="Arial" w:cs="Arial"/>
+                <w:b/>
+              </w:rPr>
+              <w:lastRenderedPageBreak/>
+              <w:t>Adding, Updating, and removing files from repository.</w:t>
+            </w:r>
+          </w:p>
+        </w:tc>
+      </w:tr>
+      <w:tr>
+        <w:tc>
+          <w:tcPr>
+            <w:tcW w:w="3590" w:type="dxa"/>
+          </w:tcPr>
+          <w:p>
+            <w:pPr>
+              <w:pStyle w:val="ListParagraph"/>
+              <w:numPr>
+                <w:ilvl w:val="0"/>
+                <w:numId w:val="10"/>
+              </w:numPr>
+              <w:spacing w:line="360" w:lineRule="auto"/>
+              <w:ind w:left="432" w:hanging="270"/>
+              <w:rPr>
+                <w:rFonts w:ascii="Arial" w:hAnsi="Arial" w:cs="Arial"/>
+              </w:rPr>
+            </w:pPr>
+            <w:r>
+              <w:rPr>
+                <w:rFonts w:ascii="Arial" w:hAnsi="Arial" w:cs="Arial"/>
+              </w:rPr>
+              <w:t>A</w:t>
+            </w:r>
+            <w:r>
+              <w:rPr>
+                <w:rFonts w:ascii="Arial" w:hAnsi="Arial" w:cs="Arial"/>
+              </w:rPr>
+              <w:t>dd, remove, or update files in the repository.</w:t>
+            </w:r>
+          </w:p>
+        </w:tc>
+      </w:tr>
+      <w:tr>
+        <w:tc>
+          <w:tcPr>
+            <w:tcW w:w="3590" w:type="dxa"/>
+          </w:tcPr>
+          <w:p>
+            <w:pPr>
+              <w:pStyle w:val="ListParagraph"/>
+              <w:numPr>
+                <w:ilvl w:val="0"/>
+                <w:numId w:val="10"/>
+              </w:numPr>
+              <w:spacing w:line="360" w:lineRule="auto"/>
+              <w:ind w:left="432" w:hanging="270"/>
+              <w:rPr>
+                <w:rFonts w:ascii="Arial" w:hAnsi="Arial" w:cs="Arial"/>
+              </w:rPr>
+            </w:pPr>
+            <w:r>
+              <w:rPr>
+                <w:rFonts w:ascii="Arial" w:hAnsi="Arial" w:cs="Arial"/>
+              </w:rPr>
+              <w:t>O</w:t>
+            </w:r>
+            <w:r>
+              <w:rPr>
+                <w:rFonts w:ascii="Arial" w:hAnsi="Arial" w:cs="Arial"/>
+              </w:rPr>
+              <w:t>pen-up the command-line window through pressing SHIFT + RIGHT-CLICK in the repository.</w:t>
+            </w:r>
+          </w:p>
+        </w:tc>
+      </w:tr>
+      <w:tr>
+        <w:tc>
+          <w:tcPr>
+            <w:tcW w:w="3590" w:type="dxa"/>
+          </w:tcPr>
+          <w:p>
+            <w:pPr>
+              <w:pStyle w:val="ListParagraph"/>
+              <w:numPr>
+                <w:ilvl w:val="0"/>
+                <w:numId w:val="10"/>
+              </w:numPr>
+              <w:spacing w:line="360" w:lineRule="auto"/>
+              <w:ind w:left="432" w:hanging="270"/>
+              <w:rPr>
+                <w:rFonts w:ascii="Arial" w:hAnsi="Arial" w:cs="Arial"/>
+              </w:rPr>
+            </w:pPr>
+            <w:r>
+              <w:rPr>
+                <w:rFonts w:ascii="Arial" w:hAnsi="Arial" w:cs="Arial"/>
+              </w:rPr>
+              <w:t xml:space="preserve">Type in </w:t>
+            </w:r>
+            <w:r>
+              <w:rPr>
+                <w:rFonts w:ascii="Arial" w:hAnsi="Arial" w:cs="Arial"/>
+                <w:shd w:val="clear" w:color="auto" w:fill="D9D9D9" w:themeFill="background1" w:themeFillShade="D9"/>
+              </w:rPr>
+              <w:t>git status</w:t>
+            </w:r>
+            <w:r>
+              <w:rPr>
+                <w:rFonts w:ascii="Arial" w:hAnsi="Arial" w:cs="Arial"/>
+              </w:rPr>
+              <w:t xml:space="preserve"> </w:t>
+            </w:r>
+            <w:r>
+              <w:rPr>
+                <w:rFonts w:ascii="Arial" w:hAnsi="Arial" w:cs="Arial"/>
+              </w:rPr>
+              <w:t>to see the modified files in your repository.</w:t>
+            </w:r>
+          </w:p>
+        </w:tc>
+      </w:tr>
+      <w:tr>
+        <w:tc>
+          <w:tcPr>
+            <w:tcW w:w="3590" w:type="dxa"/>
+          </w:tcPr>
+          <w:p>
+            <w:pPr>
+              <w:pStyle w:val="ListParagraph"/>
+              <w:numPr>
+                <w:ilvl w:val="0"/>
+                <w:numId w:val="10"/>
+              </w:numPr>
+              <w:spacing w:line="360" w:lineRule="auto"/>
+              <w:ind w:left="432" w:hanging="270"/>
+              <w:rPr>
+                <w:rFonts w:ascii="Arial" w:hAnsi="Arial" w:cs="Arial"/>
+              </w:rPr>
+            </w:pPr>
+            <w:r>
+              <w:rPr>
+                <w:rFonts w:ascii="Arial" w:hAnsi="Arial" w:cs="Arial"/>
+              </w:rPr>
+              <w:t xml:space="preserve">Type in </w:t>
+            </w:r>
+            <w:r>
+              <w:rPr>
+                <w:rFonts w:ascii="Arial" w:hAnsi="Arial" w:cs="Arial"/>
+                <w:shd w:val="clear" w:color="auto" w:fill="D9D9D9" w:themeFill="background1" w:themeFillShade="D9"/>
+              </w:rPr>
+              <w:t>git add [FILENAME]</w:t>
+            </w:r>
+            <w:r>
+              <w:rPr>
+                <w:rFonts w:ascii="Arial" w:hAnsi="Arial" w:cs="Arial"/>
+              </w:rPr>
+              <w:t xml:space="preserve"> </w:t>
+            </w:r>
+          </w:p>
+          <w:p>
+            <w:pPr>
+              <w:pStyle w:val="ListParagraph"/>
+              <w:spacing w:line="360" w:lineRule="auto"/>
+              <w:ind w:left="450"/>
+              <w:rPr>
+                <w:rFonts w:ascii="Arial" w:hAnsi="Arial" w:cs="Arial"/>
+              </w:rPr>
+            </w:pPr>
+            <w:r>
+              <w:rPr>
+                <w:rFonts w:ascii="Arial" w:hAnsi="Arial" w:cs="Arial"/>
+              </w:rPr>
+              <w:t>to add changed files to be placed on a stage. Type git add *</w:t>
+            </w:r>
+            <w:r>
+              <w:rPr>
+                <w:rFonts w:ascii="Arial" w:hAnsi="Arial" w:cs="Arial"/>
+              </w:rPr>
+              <w:t xml:space="preserve"> to add all modified files.</w:t>
+            </w:r>
+          </w:p>
+        </w:tc>
+      </w:tr>
+      <w:tr>
+        <w:tc>
+          <w:tcPr>
+            <w:tcW w:w="3590" w:type="dxa"/>
+          </w:tcPr>
+          <w:p>
+            <w:pPr>
+              <w:pStyle w:val="ListParagraph"/>
+              <w:numPr>
+                <w:ilvl w:val="0"/>
+                <w:numId w:val="10"/>
+              </w:numPr>
+              <w:spacing w:line="360" w:lineRule="auto"/>
+              <w:ind w:left="450" w:hanging="270"/>
+              <w:rPr>
+                <w:rFonts w:ascii="Arial" w:hAnsi="Arial" w:cs="Arial"/>
+              </w:rPr>
+            </w:pPr>
+            <w:r>
+              <w:rPr>
+                <w:rFonts w:ascii="Arial" w:hAnsi="Arial" w:cs="Arial"/>
+              </w:rPr>
+              <w:t xml:space="preserve">Type in </w:t>
+            </w:r>
+          </w:p>
+          <w:p>
+            <w:pPr>
+              <w:pStyle w:val="ListParagraph"/>
+              <w:spacing w:line="360" w:lineRule="auto"/>
+              <w:ind w:left="450"/>
+              <w:rPr>
+                <w:rFonts w:ascii="Arial" w:hAnsi="Arial" w:cs="Arial"/>
+              </w:rPr>
+            </w:pPr>
+            <w:r>
+              <w:rPr>
+                <w:rFonts w:ascii="Arial" w:hAnsi="Arial" w:cs="Arial"/>
+                <w:shd w:val="clear" w:color="auto" w:fill="D9D9D9" w:themeFill="background1" w:themeFillShade="D9"/>
+              </w:rPr>
+              <w:t>git commit -m “comments”</w:t>
+            </w:r>
+            <w:r>
+              <w:rPr>
+                <w:rFonts w:ascii="Arial" w:hAnsi="Arial" w:cs="Arial"/>
+              </w:rPr>
+              <w:t xml:space="preserve"> </w:t>
+            </w:r>
+          </w:p>
+          <w:p>
+            <w:pPr>
+              <w:pStyle w:val="ListParagraph"/>
+              <w:spacing w:line="360" w:lineRule="auto"/>
+              <w:ind w:left="450"/>
+              <w:rPr>
+                <w:rFonts w:ascii="Arial" w:hAnsi="Arial" w:cs="Arial"/>
+              </w:rPr>
+            </w:pPr>
+            <w:r>
+              <w:rPr>
+                <w:rFonts w:ascii="Arial" w:hAnsi="Arial" w:cs="Arial"/>
+              </w:rPr>
+              <w:t>to “set” the files on the stage and to add a comment about these changed files.</w:t>
+            </w:r>
+          </w:p>
+        </w:tc>
+      </w:tr>
+      <w:tr>
+        <w:tc>
+          <w:tcPr>
+            <w:tcW w:w="3590" w:type="dxa"/>
+          </w:tcPr>
+          <w:p>
+            <w:pPr>
+              <w:spacing w:line="360" w:lineRule="auto"/>
+              <w:rPr>
+                <w:rFonts w:ascii="Arial" w:hAnsi="Arial" w:cs="Arial"/>
+              </w:rPr>
+            </w:pPr>
+          </w:p>
+        </w:tc>
+      </w:tr>
+      <w:tr>
+        <w:tc>
+          <w:tcPr>
+            <w:tcW w:w="3590" w:type="dxa"/>
+          </w:tcPr>
+          <w:p>
+            <w:pPr>
+              <w:spacing w:line="360" w:lineRule="auto"/>
+              <w:rPr>
+                <w:rFonts w:ascii="Arial" w:hAnsi="Arial" w:cs="Arial"/>
+              </w:rPr>
+            </w:pPr>
+          </w:p>
+        </w:tc>
+      </w:tr>
+    </w:tbl>
+    <w:p>
+      <w:pPr>
+        <w:spacing w:line="360" w:lineRule="auto"/>
+        <w:rPr>
+          <w:rFonts w:ascii="Arial" w:hAnsi="Arial" w:cs="Arial"/>
+        </w:rPr>
+      </w:pPr>
+    </w:p>
+    <w:p>
+      <w:pPr>
+        <w:spacing w:line="360" w:lineRule="auto"/>
+        <w:rPr>
+          <w:rFonts w:ascii="Arial" w:hAnsi="Arial" w:cs="Arial"/>
+          <w:b/>
+        </w:rPr>
+      </w:pPr>
       <w:r>
         <w:rPr>
           <w:rFonts w:ascii="Arial" w:hAnsi="Arial" w:cs="Arial"/>
-        </w:rPr>
-        <w:t>Add, remove, or update files in the repository.</w:t>
+          <w:b/>
+        </w:rPr>
+        <w:t>Adding, updating, removing files from repository</w:t>
+      </w:r>
+    </w:p>
+    <w:p>
+      <w:pPr>
+        <w:pStyle w:val="ListParagraph"/>
+        <w:numPr>
+          <w:ilvl w:val="0"/>
+          <w:numId w:val="10"/>
+        </w:numPr>
+        <w:spacing w:line="360" w:lineRule="auto"/>
+        <w:ind w:left="450" w:hanging="270"/>
+        <w:rPr>
+          <w:rFonts w:ascii="Arial" w:hAnsi="Arial" w:cs="Arial"/>
+        </w:rPr>
+      </w:pPr>
+      <w:r>
+        <w:rPr>
+          <w:rFonts w:ascii="Arial" w:hAnsi="Arial" w:cs="Arial"/>
+        </w:rPr>
+        <w:t>A</w:t>
       </w:r>
       <w:r>
         <w:rPr>
+          <w:rFonts w:ascii="Arial" w:hAnsi="Arial" w:cs="Arial"/>
           <w:noProof/>
         </w:rPr>
         <w:t xml:space="preserve"> </w:t>
@@ -529,8 +962,9 @@
         <w:pStyle w:val="ListParagraph"/>
         <w:numPr>
           <w:ilvl w:val="0"/>
-          <w:numId w:val="3"/>
+          <w:numId w:val="10"/>
         </w:numPr>
+        <w:spacing w:line="360" w:lineRule="auto"/>
         <w:ind w:left="450" w:hanging="270"/>
         <w:rPr>
           <w:rFonts w:ascii="Arial" w:hAnsi="Arial" w:cs="Arial"/>
@@ -540,7 +974,7 @@
         <w:rPr>
           <w:rFonts w:ascii="Arial" w:hAnsi="Arial" w:cs="Arial"/>
         </w:rPr>
-        <w:t>Open-up the command-line window through pressing SHIFT + RIGHT-CLICK in the repository.</w:t>
+        <w:t>O</w:t>
       </w:r>
     </w:p>
     <w:p>
@@ -548,8 +982,9 @@
         <w:pStyle w:val="ListParagraph"/>
         <w:numPr>
           <w:ilvl w:val="0"/>
-          <w:numId w:val="3"/>
+          <w:numId w:val="10"/>
         </w:numPr>
+        <w:spacing w:line="360" w:lineRule="auto"/>
         <w:ind w:left="450" w:hanging="270"/>
         <w:rPr>
           <w:rFonts w:ascii="Arial" w:hAnsi="Arial" w:cs="Arial"/>
@@ -565,55 +1000,7 @@
     <w:p>
       <w:pPr>
         <w:pStyle w:val="ListParagraph"/>
-        <w:ind w:left="450" w:firstLine="270"/>
-        <w:rPr>
-          <w:rFonts w:ascii="Arial" w:hAnsi="Arial" w:cs="Arial"/>
-        </w:rPr>
-      </w:pPr>
-      <w:r>
-        <w:rPr>
-          <w:rFonts w:ascii="Arial" w:hAnsi="Arial" w:cs="Arial"/>
-        </w:rPr>
-        <w:t xml:space="preserve">git status </w:t>
-      </w:r>
-    </w:p>
-    <w:p>
-      <w:pPr>
-        <w:pStyle w:val="ListParagraph"/>
-        <w:ind w:left="450"/>
-        <w:rPr>
-          <w:rFonts w:ascii="Arial" w:hAnsi="Arial" w:cs="Arial"/>
-        </w:rPr>
-      </w:pPr>
-      <w:r>
-        <w:rPr>
-          <w:rFonts w:ascii="Arial" w:hAnsi="Arial" w:cs="Arial"/>
-        </w:rPr>
-        <w:t>to see the modified files in your repository.</w:t>
-      </w:r>
-    </w:p>
-    <w:p>
-      <w:pPr>
-        <w:pStyle w:val="ListParagraph"/>
-        <w:numPr>
-          <w:ilvl w:val="0"/>
-          <w:numId w:val="3"/>
-        </w:numPr>
-        <w:ind w:left="450" w:hanging="270"/>
-        <w:rPr>
-          <w:rFonts w:ascii="Arial" w:hAnsi="Arial" w:cs="Arial"/>
-        </w:rPr>
-      </w:pPr>
-      <w:r>
-        <w:rPr>
-          <w:rFonts w:ascii="Arial" w:hAnsi="Arial" w:cs="Arial"/>
-        </w:rPr>
-        <w:t xml:space="preserve">Type in </w:t>
-      </w:r>
-    </w:p>
-    <w:p>
-      <w:pPr>
-        <w:pStyle w:val="ListParagraph"/>
+        <w:spacing w:line="360" w:lineRule="auto"/>
         <w:ind w:left="450" w:firstLine="270"/>
         <w:rPr>
           <w:rFonts w:ascii="Arial" w:hAnsi="Arial" w:cs="Arial"/>
@@ -629,6 +1016,7 @@
     <w:p>
       <w:pPr>
         <w:pStyle w:val="ListParagraph"/>
+        <w:spacing w:line="360" w:lineRule="auto"/>
         <w:ind w:left="450"/>
         <w:rPr>
           <w:rFonts w:ascii="Arial" w:hAnsi="Arial" w:cs="Arial"/>
@@ -662,6 +1050,7 @@
     <w:p>
       <w:pPr>
         <w:pStyle w:val="ListParagraph"/>
+        <w:spacing w:line="360" w:lineRule="auto"/>
         <w:ind w:left="450" w:firstLine="270"/>
         <w:rPr>
           <w:rFonts w:ascii="Arial" w:hAnsi="Arial" w:cs="Arial"/>
@@ -676,6 +1065,7 @@
     </w:p>
     <w:p>
       <w:pPr>
+        <w:spacing w:line="360" w:lineRule="auto"/>
         <w:rPr>
           <w:rFonts w:ascii="Arial" w:hAnsi="Arial" w:cs="Arial"/>
         </w:rPr>
@@ -689,6 +1079,7 @@
     </w:p>
     <w:p>
       <w:pPr>
+        <w:spacing w:line="360" w:lineRule="auto"/>
         <w:ind w:firstLine="450"/>
         <w:rPr>
           <w:rFonts w:ascii="Arial" w:hAnsi="Arial" w:cs="Arial"/>
@@ -696,6 +1087,7 @@
       </w:pPr>
       <w:r>
         <w:rPr>
+          <w:rFonts w:ascii="Arial" w:hAnsi="Arial" w:cs="Arial"/>
           <w:noProof/>
         </w:rPr>
         <w:lastRenderedPageBreak/>
@@ -731,7 +1123,7 @@
                     <pic:cNvPicPr/>
                   </pic:nvPicPr>
                   <pic:blipFill>
-                    <a:blip r:embed="rId7">
+                    <a:blip r:embed="rId9">
                       <a:extLst>
                         <a:ext uri="{28A0092B-C50C-407E-A947-70E740481C1C}">
                           <a14:useLocalDpi xmlns:a14="http://schemas.microsoft.com/office/drawing/2010/main" val="0"/>
@@ -787,8 +1179,9 @@
         <w:pStyle w:val="ListParagraph"/>
         <w:numPr>
           <w:ilvl w:val="0"/>
-          <w:numId w:val="3"/>
+          <w:numId w:val="10"/>
         </w:numPr>
+        <w:spacing w:line="360" w:lineRule="auto"/>
         <w:ind w:left="450" w:hanging="270"/>
         <w:rPr>
           <w:rFonts w:ascii="Arial" w:hAnsi="Arial" w:cs="Arial"/>
@@ -804,67 +1197,7 @@
     <w:p>
       <w:pPr>
         <w:pStyle w:val="ListParagraph"/>
-        <w:ind w:left="450" w:firstLine="270"/>
-        <w:rPr>
-          <w:rFonts w:ascii="Arial" w:hAnsi="Arial" w:cs="Arial"/>
-        </w:rPr>
-      </w:pPr>
-      <w:r>
-        <w:rPr>
-          <w:rFonts w:ascii="Arial" w:hAnsi="Arial" w:cs="Arial"/>
-        </w:rPr>
-        <w:t>git commit -m “comments”</w:t>
-      </w:r>
-      <w:r>
-        <w:rPr>
-          <w:rFonts w:ascii="Arial" w:hAnsi="Arial" w:cs="Arial"/>
-        </w:rPr>
-        <w:t xml:space="preserve"> </w:t>
-      </w:r>
-    </w:p>
-    <w:p>
-      <w:pPr>
-        <w:pStyle w:val="ListParagraph"/>
-        <w:ind w:left="450"/>
-        <w:rPr>
-          <w:rFonts w:ascii="Arial" w:hAnsi="Arial" w:cs="Arial"/>
-        </w:rPr>
-      </w:pPr>
-      <w:r>
-        <w:rPr>
-          <w:rFonts w:ascii="Arial" w:hAnsi="Arial" w:cs="Arial"/>
-        </w:rPr>
-        <w:t xml:space="preserve">to </w:t>
-      </w:r>
-      <w:r>
-        <w:rPr>
-          <w:rFonts w:ascii="Arial" w:hAnsi="Arial" w:cs="Arial"/>
-        </w:rPr>
-        <w:t>“set” the files on the stage and to add a comment about these changed files.</w:t>
-      </w:r>
-    </w:p>
-    <w:p>
-      <w:pPr>
-        <w:pStyle w:val="ListParagraph"/>
-        <w:numPr>
-          <w:ilvl w:val="0"/>
-          <w:numId w:val="3"/>
-        </w:numPr>
-        <w:ind w:left="450" w:hanging="270"/>
-        <w:rPr>
-          <w:rFonts w:ascii="Arial" w:hAnsi="Arial" w:cs="Arial"/>
-        </w:rPr>
-      </w:pPr>
-      <w:r>
-        <w:rPr>
-          <w:rFonts w:ascii="Arial" w:hAnsi="Arial" w:cs="Arial"/>
-        </w:rPr>
-        <w:t xml:space="preserve">Type in </w:t>
-      </w:r>
-    </w:p>
-    <w:p>
-      <w:pPr>
-        <w:pStyle w:val="ListParagraph"/>
+        <w:spacing w:line="360" w:lineRule="auto"/>
         <w:ind w:left="450" w:firstLine="270"/>
         <w:rPr>
           <w:rFonts w:ascii="Arial" w:hAnsi="Arial" w:cs="Arial"/>
@@ -880,6 +1213,7 @@
     <w:p>
       <w:pPr>
         <w:pStyle w:val="ListParagraph"/>
+        <w:spacing w:line="360" w:lineRule="auto"/>
         <w:ind w:left="450"/>
         <w:rPr>
           <w:rFonts w:ascii="Arial" w:hAnsi="Arial" w:cs="Arial"/>
@@ -891,53 +1225,297 @@
         </w:rPr>
         <w:t xml:space="preserve">to push the “set” files to the online repository. </w:t>
       </w:r>
-      <w:bookmarkStart w:id="0" w:name="_GoBack"/>
-      <w:bookmarkEnd w:id="0"/>
+    </w:p>
+    <w:p>
+      <w:pPr>
+        <w:pStyle w:val="ListParagraph"/>
+        <w:spacing w:line="360" w:lineRule="auto"/>
+        <w:ind w:left="450"/>
+        <w:rPr>
+          <w:rFonts w:ascii="Arial" w:hAnsi="Arial" w:cs="Arial"/>
+        </w:rPr>
+      </w:pPr>
+    </w:p>
+    <w:p>
+      <w:pPr>
+        <w:pStyle w:val="ListParagraph"/>
+        <w:spacing w:line="360" w:lineRule="auto"/>
+        <w:ind w:left="450"/>
+        <w:rPr>
+          <w:rFonts w:ascii="Arial" w:hAnsi="Arial" w:cs="Arial"/>
+        </w:rPr>
+      </w:pPr>
+    </w:p>
+    <w:p>
+      <w:pPr>
+        <w:spacing w:line="360" w:lineRule="auto"/>
+        <w:rPr>
+          <w:rFonts w:ascii="Arial" w:hAnsi="Arial" w:cs="Arial"/>
+          <w:b/>
+        </w:rPr>
+      </w:pPr>
+      <w:r>
+        <w:rPr>
+          <w:rFonts w:ascii="Arial" w:hAnsi="Arial" w:cs="Arial"/>
+          <w:b/>
+        </w:rPr>
+        <w:t>Updating/Downloading files from master repository</w:t>
+      </w:r>
     </w:p>
     <w:p>
       <w:pPr>
         <w:pStyle w:val="ListParagraph"/>
         <w:numPr>
           <w:ilvl w:val="0"/>
-          <w:numId w:val="3"/>
+          <w:numId w:val="5"/>
         </w:numPr>
+        <w:spacing w:line="360" w:lineRule="auto"/>
         <w:ind w:left="450" w:hanging="270"/>
         <w:rPr>
           <w:rFonts w:ascii="Arial" w:hAnsi="Arial" w:cs="Arial"/>
         </w:rPr>
       </w:pPr>
+      <w:r>
+        <w:rPr>
+          <w:rFonts w:ascii="Arial" w:hAnsi="Arial" w:cs="Arial"/>
+        </w:rPr>
+        <w:t>Go to the root of the repository.</w:t>
+      </w:r>
     </w:p>
     <w:p>
       <w:pPr>
-        <w:ind w:left="360"/>
-        <w:rPr>
-          <w:rFonts w:ascii="Arial" w:hAnsi="Arial" w:cs="Arial"/>
-        </w:rPr>
-      </w:pPr>
+        <w:pStyle w:val="ListParagraph"/>
+        <w:numPr>
+          <w:ilvl w:val="0"/>
+          <w:numId w:val="5"/>
+        </w:numPr>
+        <w:spacing w:line="360" w:lineRule="auto"/>
+        <w:ind w:left="450" w:hanging="270"/>
+        <w:rPr>
+          <w:rFonts w:ascii="Arial" w:hAnsi="Arial" w:cs="Arial"/>
+        </w:rPr>
+      </w:pPr>
+      <w:r>
+        <w:rPr>
+          <w:rFonts w:ascii="Arial" w:hAnsi="Arial" w:cs="Arial"/>
+        </w:rPr>
+        <w:t>Open-up the command-line window through pressing SHIFT + RIGHT-CLICK in the repository.</w:t>
+      </w:r>
     </w:p>
     <w:p>
       <w:pPr>
+        <w:pStyle w:val="ListParagraph"/>
+        <w:numPr>
+          <w:ilvl w:val="0"/>
+          <w:numId w:val="5"/>
+        </w:numPr>
+        <w:spacing w:line="360" w:lineRule="auto"/>
+        <w:ind w:left="450" w:hanging="270"/>
+        <w:rPr>
+          <w:rFonts w:ascii="Arial" w:hAnsi="Arial" w:cs="Arial"/>
+        </w:rPr>
+      </w:pPr>
+      <w:r>
+        <w:rPr>
+          <w:rFonts w:ascii="Arial" w:hAnsi="Arial" w:cs="Arial"/>
+        </w:rPr>
+        <w:t>Type in</w:t>
+      </w:r>
+    </w:p>
+    <w:p>
+      <w:pPr>
+        <w:spacing w:line="360" w:lineRule="auto"/>
+        <w:ind w:left="360"/>
+        <w:rPr>
+          <w:rFonts w:ascii="Arial" w:hAnsi="Arial" w:cs="Arial"/>
+        </w:rPr>
+      </w:pPr>
+    </w:p>
+    <w:p>
+      <w:pPr>
+        <w:spacing w:line="360" w:lineRule="auto"/>
         <w:rPr>
           <w:rFonts w:ascii="Arial" w:hAnsi="Arial" w:cs="Arial"/>
         </w:rPr>
       </w:pPr>
     </w:p>
     <w:sectPr>
+      <w:type w:val="continuous"/>
       <w:pgSz w:w="12240" w:h="15840"/>
       <w:pgMar w:top="1440" w:right="1440" w:bottom="1440" w:left="1440" w:header="708" w:footer="708" w:gutter="0"/>
-      <w:cols w:num="2" w:space="720" w:equalWidth="0">
-        <w:col w:w="3600" w:space="720"/>
-        <w:col w:w="5040"/>
-      </w:cols>
+      <w:cols w:space="720"/>
       <w:docGrid w:linePitch="360"/>
     </w:sectPr>
   </w:body>
 </w:document>
 </file>
 
+<file path=word/endnotes.xml><?xml version="1.0" encoding="utf-8"?>
+<w:endnotes xmlns:wpc="http://schemas.microsoft.com/office/word/2010/wordprocessingCanvas" xmlns:cx="http://schemas.microsoft.com/office/drawing/2014/chartex" xmlns:cx1="http://schemas.microsoft.com/office/drawing/2015/9/8/chartex" xmlns:cx2="http://schemas.microsoft.com/office/drawing/2015/10/21/chartex" xmlns:cx3="http://schemas.microsoft.com/office/drawing/2016/5/9/chartex" xmlns:cx4="http://schemas.microsoft.com/office/drawing/2016/5/10/chartex" xmlns:cx5="http://schemas.microsoft.com/office/drawing/2016/5/11/chartex" xmlns:mc="http://schemas.openxmlformats.org/markup-compatibility/2006" xmlns:o="urn:schemas-microsoft-com:office:office" xmlns:r="http://schemas.openxmlformats.org/officeDocument/2006/relationships" xmlns:m="http://schemas.openxmlformats.org/officeDocument/2006/math" xmlns:v="urn:schemas-microsoft-com:vml" xmlns:wp14="http://schemas.microsoft.com/office/word/2010/wordprocessingDrawing" xmlns:wp="http://schemas.openxmlformats.org/drawingml/2006/wordprocessingDrawing" xmlns:w10="urn:schemas-microsoft-com:office:word" xmlns:w="http://schemas.openxmlformats.org/wordprocessingml/2006/main" xmlns:w14="http://schemas.microsoft.com/office/word/2010/wordml" xmlns:w15="http://schemas.microsoft.com/office/word/2012/wordml" xmlns:w16se="http://schemas.microsoft.com/office/word/2015/wordml/symex" xmlns:wpg="http://schemas.microsoft.com/office/word/2010/wordprocessingGroup" xmlns:wpi="http://schemas.microsoft.com/office/word/2010/wordprocessingInk" xmlns:wne="http://schemas.microsoft.com/office/word/2006/wordml" xmlns:wps="http://schemas.microsoft.com/office/word/2010/wordprocessingShape" mc:Ignorable="w14 w15 w16se wp14">
+  <w:endnote w:type="separator" w:id="-1">
+    <w:p>
+      <w:pPr>
+        <w:spacing w:line="240" w:lineRule="auto"/>
+      </w:pPr>
+      <w:r>
+        <w:separator/>
+      </w:r>
+    </w:p>
+  </w:endnote>
+  <w:endnote w:type="continuationSeparator" w:id="0">
+    <w:p>
+      <w:pPr>
+        <w:spacing w:line="240" w:lineRule="auto"/>
+      </w:pPr>
+      <w:r>
+        <w:continuationSeparator/>
+      </w:r>
+    </w:p>
+  </w:endnote>
+</w:endnotes>
+</file>
+
+<file path=word/footnotes.xml><?xml version="1.0" encoding="utf-8"?>
+<w:footnotes xmlns:wpc="http://schemas.microsoft.com/office/word/2010/wordprocessingCanvas" xmlns:cx="http://schemas.microsoft.com/office/drawing/2014/chartex" xmlns:cx1="http://schemas.microsoft.com/office/drawing/2015/9/8/chartex" xmlns:cx2="http://schemas.microsoft.com/office/drawing/2015/10/21/chartex" xmlns:cx3="http://schemas.microsoft.com/office/drawing/2016/5/9/chartex" xmlns:cx4="http://schemas.microsoft.com/office/drawing/2016/5/10/chartex" xmlns:cx5="http://schemas.microsoft.com/office/drawing/2016/5/11/chartex" xmlns:mc="http://schemas.openxmlformats.org/markup-compatibility/2006" xmlns:o="urn:schemas-microsoft-com:office:office" xmlns:r="http://schemas.openxmlformats.org/officeDocument/2006/relationships" xmlns:m="http://schemas.openxmlformats.org/officeDocument/2006/math" xmlns:v="urn:schemas-microsoft-com:vml" xmlns:wp14="http://schemas.microsoft.com/office/word/2010/wordprocessingDrawing" xmlns:wp="http://schemas.openxmlformats.org/drawingml/2006/wordprocessingDrawing" xmlns:w10="urn:schemas-microsoft-com:office:word" xmlns:w="http://schemas.openxmlformats.org/wordprocessingml/2006/main" xmlns:w14="http://schemas.microsoft.com/office/word/2010/wordml" xmlns:w15="http://schemas.microsoft.com/office/word/2012/wordml" xmlns:w16se="http://schemas.microsoft.com/office/word/2015/wordml/symex" xmlns:wpg="http://schemas.microsoft.com/office/word/2010/wordprocessingGroup" xmlns:wpi="http://schemas.microsoft.com/office/word/2010/wordprocessingInk" xmlns:wne="http://schemas.microsoft.com/office/word/2006/wordml" xmlns:wps="http://schemas.microsoft.com/office/word/2010/wordprocessingShape" mc:Ignorable="w14 w15 w16se wp14">
+  <w:footnote w:type="separator" w:id="-1">
+    <w:p>
+      <w:pPr>
+        <w:spacing w:line="240" w:lineRule="auto"/>
+      </w:pPr>
+      <w:r>
+        <w:separator/>
+      </w:r>
+    </w:p>
+  </w:footnote>
+  <w:footnote w:type="continuationSeparator" w:id="0">
+    <w:p>
+      <w:pPr>
+        <w:spacing w:line="240" w:lineRule="auto"/>
+      </w:pPr>
+      <w:r>
+        <w:continuationSeparator/>
+      </w:r>
+    </w:p>
+  </w:footnote>
+</w:footnotes>
+</file>
+
 <file path=word/numbering.xml><?xml version="1.0" encoding="utf-8"?>
 <w:numbering xmlns:wpc="http://schemas.microsoft.com/office/word/2010/wordprocessingCanvas" xmlns:cx="http://schemas.microsoft.com/office/drawing/2014/chartex" xmlns:cx1="http://schemas.microsoft.com/office/drawing/2015/9/8/chartex" xmlns:cx2="http://schemas.microsoft.com/office/drawing/2015/10/21/chartex" xmlns:cx3="http://schemas.microsoft.com/office/drawing/2016/5/9/chartex" xmlns:cx4="http://schemas.microsoft.com/office/drawing/2016/5/10/chartex" xmlns:cx5="http://schemas.microsoft.com/office/drawing/2016/5/11/chartex" xmlns:mc="http://schemas.openxmlformats.org/markup-compatibility/2006" xmlns:o="urn:schemas-microsoft-com:office:office" xmlns:r="http://schemas.openxmlformats.org/officeDocument/2006/relationships" xmlns:m="http://schemas.openxmlformats.org/officeDocument/2006/math" xmlns:v="urn:schemas-microsoft-com:vml" xmlns:wp14="http://schemas.microsoft.com/office/word/2010/wordprocessingDrawing" xmlns:wp="http://schemas.openxmlformats.org/drawingml/2006/wordprocessingDrawing" xmlns:w10="urn:schemas-microsoft-com:office:word" xmlns:w="http://schemas.openxmlformats.org/wordprocessingml/2006/main" xmlns:w14="http://schemas.microsoft.com/office/word/2010/wordml" xmlns:w15="http://schemas.microsoft.com/office/word/2012/wordml" xmlns:w16se="http://schemas.microsoft.com/office/word/2015/wordml/symex" xmlns:wpg="http://schemas.microsoft.com/office/word/2010/wordprocessingGroup" xmlns:wpi="http://schemas.microsoft.com/office/word/2010/wordprocessingInk" xmlns:wne="http://schemas.microsoft.com/office/word/2006/wordml" xmlns:wps="http://schemas.microsoft.com/office/word/2010/wordprocessingShape" mc:Ignorable="w14 w15 w16se wp14">
   <w:abstractNum w:abstractNumId="0" w15:restartNumberingAfterBreak="0">
+    <w:nsid w:val="1D5B5752"/>
+    <w:multiLevelType w:val="hybridMultilevel"/>
+    <w:tmpl w:val="0D3C37AE"/>
+    <w:lvl w:ilvl="0" w:tplc="1009000F">
+      <w:start w:val="1"/>
+      <w:numFmt w:val="decimal"/>
+      <w:lvlText w:val="%1."/>
+      <w:lvlJc w:val="left"/>
+      <w:pPr>
+        <w:ind w:left="720" w:hanging="360"/>
+      </w:pPr>
+      <w:rPr>
+        <w:rFonts w:hint="default"/>
+      </w:rPr>
+    </w:lvl>
+    <w:lvl w:ilvl="1" w:tplc="10090003">
+      <w:start w:val="1"/>
+      <w:numFmt w:val="bullet"/>
+      <w:lvlText w:val="o"/>
+      <w:lvlJc w:val="left"/>
+      <w:pPr>
+        <w:ind w:left="1440" w:hanging="360"/>
+      </w:pPr>
+      <w:rPr>
+        <w:rFonts w:ascii="Courier New" w:hAnsi="Courier New" w:cs="Courier New" w:hint="default"/>
+      </w:rPr>
+    </w:lvl>
+    <w:lvl w:ilvl="2" w:tplc="10090005" w:tentative="1">
+      <w:start w:val="1"/>
+      <w:numFmt w:val="bullet"/>
+      <w:lvlText w:val=""/>
+      <w:lvlJc w:val="left"/>
+      <w:pPr>
+        <w:ind w:left="2160" w:hanging="360"/>
+      </w:pPr>
+      <w:rPr>
+        <w:rFonts w:ascii="Wingdings" w:hAnsi="Wingdings" w:hint="default"/>
+      </w:rPr>
+    </w:lvl>
+    <w:lvl w:ilvl="3" w:tplc="10090001" w:tentative="1">
+      <w:start w:val="1"/>
+      <w:numFmt w:val="bullet"/>
+      <w:lvlText w:val=""/>
+      <w:lvlJc w:val="left"/>
+      <w:pPr>
+        <w:ind w:left="2880" w:hanging="360"/>
+      </w:pPr>
+      <w:rPr>
+        <w:rFonts w:ascii="Symbol" w:hAnsi="Symbol" w:hint="default"/>
+      </w:rPr>
+    </w:lvl>
+    <w:lvl w:ilvl="4" w:tplc="10090003" w:tentative="1">
+      <w:start w:val="1"/>
+      <w:numFmt w:val="bullet"/>
+      <w:lvlText w:val="o"/>
+      <w:lvlJc w:val="left"/>
+      <w:pPr>
+        <w:ind w:left="3600" w:hanging="360"/>
+      </w:pPr>
+      <w:rPr>
+        <w:rFonts w:ascii="Courier New" w:hAnsi="Courier New" w:cs="Courier New" w:hint="default"/>
+      </w:rPr>
+    </w:lvl>
+    <w:lvl w:ilvl="5" w:tplc="10090005" w:tentative="1">
+      <w:start w:val="1"/>
+      <w:numFmt w:val="bullet"/>
+      <w:lvlText w:val=""/>
+      <w:lvlJc w:val="left"/>
+      <w:pPr>
+        <w:ind w:left="4320" w:hanging="360"/>
+      </w:pPr>
+      <w:rPr>
+        <w:rFonts w:ascii="Wingdings" w:hAnsi="Wingdings" w:hint="default"/>
+      </w:rPr>
+    </w:lvl>
+    <w:lvl w:ilvl="6" w:tplc="10090001" w:tentative="1">
+      <w:start w:val="1"/>
+      <w:numFmt w:val="bullet"/>
+      <w:lvlText w:val=""/>
+      <w:lvlJc w:val="left"/>
+      <w:pPr>
+        <w:ind w:left="5040" w:hanging="360"/>
+      </w:pPr>
+      <w:rPr>
+        <w:rFonts w:ascii="Symbol" w:hAnsi="Symbol" w:hint="default"/>
+      </w:rPr>
+    </w:lvl>
+    <w:lvl w:ilvl="7" w:tplc="10090003" w:tentative="1">
+      <w:start w:val="1"/>
+      <w:numFmt w:val="bullet"/>
+      <w:lvlText w:val="o"/>
+      <w:lvlJc w:val="left"/>
+      <w:pPr>
+        <w:ind w:left="5760" w:hanging="360"/>
+      </w:pPr>
+      <w:rPr>
+        <w:rFonts w:ascii="Courier New" w:hAnsi="Courier New" w:cs="Courier New" w:hint="default"/>
+      </w:rPr>
+    </w:lvl>
+    <w:lvl w:ilvl="8" w:tplc="10090005" w:tentative="1">
+      <w:start w:val="1"/>
+      <w:numFmt w:val="bullet"/>
+      <w:lvlText w:val=""/>
+      <w:lvlJc w:val="left"/>
+      <w:pPr>
+        <w:ind w:left="6480" w:hanging="360"/>
+      </w:pPr>
+      <w:rPr>
+        <w:rFonts w:ascii="Wingdings" w:hAnsi="Wingdings" w:hint="default"/>
+      </w:rPr>
+    </w:lvl>
+  </w:abstractNum>
+  <w:abstractNum w:abstractNumId="1" w15:restartNumberingAfterBreak="0">
     <w:nsid w:val="25031793"/>
     <w:multiLevelType w:val="hybridMultilevel"/>
     <w:tmpl w:val="0D3C37AE"/>
@@ -1050,10 +1628,10 @@
       </w:rPr>
     </w:lvl>
   </w:abstractNum>
-  <w:abstractNum w:abstractNumId="1" w15:restartNumberingAfterBreak="0">
+  <w:abstractNum w:abstractNumId="2" w15:restartNumberingAfterBreak="0">
     <w:nsid w:val="3EC128EF"/>
     <w:multiLevelType w:val="hybridMultilevel"/>
-    <w:tmpl w:val="3C447E70"/>
+    <w:tmpl w:val="D01A0798"/>
     <w:lvl w:ilvl="0" w:tplc="1009000F">
       <w:start w:val="1"/>
       <w:numFmt w:val="decimal"/>
@@ -1163,7 +1741,7 @@
       </w:rPr>
     </w:lvl>
   </w:abstractNum>
-  <w:abstractNum w:abstractNumId="2" w15:restartNumberingAfterBreak="0">
+  <w:abstractNum w:abstractNumId="3" w15:restartNumberingAfterBreak="0">
     <w:nsid w:val="561B1B76"/>
     <w:multiLevelType w:val="hybridMultilevel"/>
     <w:tmpl w:val="610EDFA8"/>
@@ -1276,14 +1854,781 @@
       </w:rPr>
     </w:lvl>
   </w:abstractNum>
+  <w:abstractNum w:abstractNumId="4" w15:restartNumberingAfterBreak="0">
+    <w:nsid w:val="61EB42E1"/>
+    <w:multiLevelType w:val="hybridMultilevel"/>
+    <w:tmpl w:val="0D3C37AE"/>
+    <w:lvl w:ilvl="0" w:tplc="1009000F">
+      <w:start w:val="1"/>
+      <w:numFmt w:val="decimal"/>
+      <w:lvlText w:val="%1."/>
+      <w:lvlJc w:val="left"/>
+      <w:pPr>
+        <w:ind w:left="720" w:hanging="360"/>
+      </w:pPr>
+      <w:rPr>
+        <w:rFonts w:hint="default"/>
+      </w:rPr>
+    </w:lvl>
+    <w:lvl w:ilvl="1" w:tplc="10090003">
+      <w:start w:val="1"/>
+      <w:numFmt w:val="bullet"/>
+      <w:lvlText w:val="o"/>
+      <w:lvlJc w:val="left"/>
+      <w:pPr>
+        <w:ind w:left="1440" w:hanging="360"/>
+      </w:pPr>
+      <w:rPr>
+        <w:rFonts w:ascii="Courier New" w:hAnsi="Courier New" w:cs="Courier New" w:hint="default"/>
+      </w:rPr>
+    </w:lvl>
+    <w:lvl w:ilvl="2" w:tplc="10090005" w:tentative="1">
+      <w:start w:val="1"/>
+      <w:numFmt w:val="bullet"/>
+      <w:lvlText w:val=""/>
+      <w:lvlJc w:val="left"/>
+      <w:pPr>
+        <w:ind w:left="2160" w:hanging="360"/>
+      </w:pPr>
+      <w:rPr>
+        <w:rFonts w:ascii="Wingdings" w:hAnsi="Wingdings" w:hint="default"/>
+      </w:rPr>
+    </w:lvl>
+    <w:lvl w:ilvl="3" w:tplc="10090001" w:tentative="1">
+      <w:start w:val="1"/>
+      <w:numFmt w:val="bullet"/>
+      <w:lvlText w:val=""/>
+      <w:lvlJc w:val="left"/>
+      <w:pPr>
+        <w:ind w:left="2880" w:hanging="360"/>
+      </w:pPr>
+      <w:rPr>
+        <w:rFonts w:ascii="Symbol" w:hAnsi="Symbol" w:hint="default"/>
+      </w:rPr>
+    </w:lvl>
+    <w:lvl w:ilvl="4" w:tplc="10090003" w:tentative="1">
+      <w:start w:val="1"/>
+      <w:numFmt w:val="bullet"/>
+      <w:lvlText w:val="o"/>
+      <w:lvlJc w:val="left"/>
+      <w:pPr>
+        <w:ind w:left="3600" w:hanging="360"/>
+      </w:pPr>
+      <w:rPr>
+        <w:rFonts w:ascii="Courier New" w:hAnsi="Courier New" w:cs="Courier New" w:hint="default"/>
+      </w:rPr>
+    </w:lvl>
+    <w:lvl w:ilvl="5" w:tplc="10090005" w:tentative="1">
+      <w:start w:val="1"/>
+      <w:numFmt w:val="bullet"/>
+      <w:lvlText w:val=""/>
+      <w:lvlJc w:val="left"/>
+      <w:pPr>
+        <w:ind w:left="4320" w:hanging="360"/>
+      </w:pPr>
+      <w:rPr>
+        <w:rFonts w:ascii="Wingdings" w:hAnsi="Wingdings" w:hint="default"/>
+      </w:rPr>
+    </w:lvl>
+    <w:lvl w:ilvl="6" w:tplc="10090001" w:tentative="1">
+      <w:start w:val="1"/>
+      <w:numFmt w:val="bullet"/>
+      <w:lvlText w:val=""/>
+      <w:lvlJc w:val="left"/>
+      <w:pPr>
+        <w:ind w:left="5040" w:hanging="360"/>
+      </w:pPr>
+      <w:rPr>
+        <w:rFonts w:ascii="Symbol" w:hAnsi="Symbol" w:hint="default"/>
+      </w:rPr>
+    </w:lvl>
+    <w:lvl w:ilvl="7" w:tplc="10090003" w:tentative="1">
+      <w:start w:val="1"/>
+      <w:numFmt w:val="bullet"/>
+      <w:lvlText w:val="o"/>
+      <w:lvlJc w:val="left"/>
+      <w:pPr>
+        <w:ind w:left="5760" w:hanging="360"/>
+      </w:pPr>
+      <w:rPr>
+        <w:rFonts w:ascii="Courier New" w:hAnsi="Courier New" w:cs="Courier New" w:hint="default"/>
+      </w:rPr>
+    </w:lvl>
+    <w:lvl w:ilvl="8" w:tplc="10090005" w:tentative="1">
+      <w:start w:val="1"/>
+      <w:numFmt w:val="bullet"/>
+      <w:lvlText w:val=""/>
+      <w:lvlJc w:val="left"/>
+      <w:pPr>
+        <w:ind w:left="6480" w:hanging="360"/>
+      </w:pPr>
+      <w:rPr>
+        <w:rFonts w:ascii="Wingdings" w:hAnsi="Wingdings" w:hint="default"/>
+      </w:rPr>
+    </w:lvl>
+  </w:abstractNum>
+  <w:abstractNum w:abstractNumId="5" w15:restartNumberingAfterBreak="0">
+    <w:nsid w:val="65792E30"/>
+    <w:multiLevelType w:val="hybridMultilevel"/>
+    <w:tmpl w:val="0D3C37AE"/>
+    <w:lvl w:ilvl="0" w:tplc="1009000F">
+      <w:start w:val="1"/>
+      <w:numFmt w:val="decimal"/>
+      <w:lvlText w:val="%1."/>
+      <w:lvlJc w:val="left"/>
+      <w:pPr>
+        <w:ind w:left="720" w:hanging="360"/>
+      </w:pPr>
+      <w:rPr>
+        <w:rFonts w:hint="default"/>
+      </w:rPr>
+    </w:lvl>
+    <w:lvl w:ilvl="1" w:tplc="10090003">
+      <w:start w:val="1"/>
+      <w:numFmt w:val="bullet"/>
+      <w:lvlText w:val="o"/>
+      <w:lvlJc w:val="left"/>
+      <w:pPr>
+        <w:ind w:left="1440" w:hanging="360"/>
+      </w:pPr>
+      <w:rPr>
+        <w:rFonts w:ascii="Courier New" w:hAnsi="Courier New" w:cs="Courier New" w:hint="default"/>
+      </w:rPr>
+    </w:lvl>
+    <w:lvl w:ilvl="2" w:tplc="10090005" w:tentative="1">
+      <w:start w:val="1"/>
+      <w:numFmt w:val="bullet"/>
+      <w:lvlText w:val=""/>
+      <w:lvlJc w:val="left"/>
+      <w:pPr>
+        <w:ind w:left="2160" w:hanging="360"/>
+      </w:pPr>
+      <w:rPr>
+        <w:rFonts w:ascii="Wingdings" w:hAnsi="Wingdings" w:hint="default"/>
+      </w:rPr>
+    </w:lvl>
+    <w:lvl w:ilvl="3" w:tplc="10090001" w:tentative="1">
+      <w:start w:val="1"/>
+      <w:numFmt w:val="bullet"/>
+      <w:lvlText w:val=""/>
+      <w:lvlJc w:val="left"/>
+      <w:pPr>
+        <w:ind w:left="2880" w:hanging="360"/>
+      </w:pPr>
+      <w:rPr>
+        <w:rFonts w:ascii="Symbol" w:hAnsi="Symbol" w:hint="default"/>
+      </w:rPr>
+    </w:lvl>
+    <w:lvl w:ilvl="4" w:tplc="10090003" w:tentative="1">
+      <w:start w:val="1"/>
+      <w:numFmt w:val="bullet"/>
+      <w:lvlText w:val="o"/>
+      <w:lvlJc w:val="left"/>
+      <w:pPr>
+        <w:ind w:left="3600" w:hanging="360"/>
+      </w:pPr>
+      <w:rPr>
+        <w:rFonts w:ascii="Courier New" w:hAnsi="Courier New" w:cs="Courier New" w:hint="default"/>
+      </w:rPr>
+    </w:lvl>
+    <w:lvl w:ilvl="5" w:tplc="10090005" w:tentative="1">
+      <w:start w:val="1"/>
+      <w:numFmt w:val="bullet"/>
+      <w:lvlText w:val=""/>
+      <w:lvlJc w:val="left"/>
+      <w:pPr>
+        <w:ind w:left="4320" w:hanging="360"/>
+      </w:pPr>
+      <w:rPr>
+        <w:rFonts w:ascii="Wingdings" w:hAnsi="Wingdings" w:hint="default"/>
+      </w:rPr>
+    </w:lvl>
+    <w:lvl w:ilvl="6" w:tplc="10090001" w:tentative="1">
+      <w:start w:val="1"/>
+      <w:numFmt w:val="bullet"/>
+      <w:lvlText w:val=""/>
+      <w:lvlJc w:val="left"/>
+      <w:pPr>
+        <w:ind w:left="5040" w:hanging="360"/>
+      </w:pPr>
+      <w:rPr>
+        <w:rFonts w:ascii="Symbol" w:hAnsi="Symbol" w:hint="default"/>
+      </w:rPr>
+    </w:lvl>
+    <w:lvl w:ilvl="7" w:tplc="10090003" w:tentative="1">
+      <w:start w:val="1"/>
+      <w:numFmt w:val="bullet"/>
+      <w:lvlText w:val="o"/>
+      <w:lvlJc w:val="left"/>
+      <w:pPr>
+        <w:ind w:left="5760" w:hanging="360"/>
+      </w:pPr>
+      <w:rPr>
+        <w:rFonts w:ascii="Courier New" w:hAnsi="Courier New" w:cs="Courier New" w:hint="default"/>
+      </w:rPr>
+    </w:lvl>
+    <w:lvl w:ilvl="8" w:tplc="10090005" w:tentative="1">
+      <w:start w:val="1"/>
+      <w:numFmt w:val="bullet"/>
+      <w:lvlText w:val=""/>
+      <w:lvlJc w:val="left"/>
+      <w:pPr>
+        <w:ind w:left="6480" w:hanging="360"/>
+      </w:pPr>
+      <w:rPr>
+        <w:rFonts w:ascii="Wingdings" w:hAnsi="Wingdings" w:hint="default"/>
+      </w:rPr>
+    </w:lvl>
+  </w:abstractNum>
+  <w:abstractNum w:abstractNumId="6" w15:restartNumberingAfterBreak="0">
+    <w:nsid w:val="671B49EE"/>
+    <w:multiLevelType w:val="hybridMultilevel"/>
+    <w:tmpl w:val="10EEF2DE"/>
+    <w:lvl w:ilvl="0" w:tplc="1009000F">
+      <w:start w:val="1"/>
+      <w:numFmt w:val="decimal"/>
+      <w:lvlText w:val="%1."/>
+      <w:lvlJc w:val="left"/>
+      <w:pPr>
+        <w:ind w:left="720" w:hanging="360"/>
+      </w:pPr>
+      <w:rPr>
+        <w:rFonts w:hint="default"/>
+      </w:rPr>
+    </w:lvl>
+    <w:lvl w:ilvl="1" w:tplc="10090019" w:tentative="1">
+      <w:start w:val="1"/>
+      <w:numFmt w:val="lowerLetter"/>
+      <w:lvlText w:val="%2."/>
+      <w:lvlJc w:val="left"/>
+      <w:pPr>
+        <w:ind w:left="1440" w:hanging="360"/>
+      </w:pPr>
+    </w:lvl>
+    <w:lvl w:ilvl="2" w:tplc="1009001B" w:tentative="1">
+      <w:start w:val="1"/>
+      <w:numFmt w:val="lowerRoman"/>
+      <w:lvlText w:val="%3."/>
+      <w:lvlJc w:val="right"/>
+      <w:pPr>
+        <w:ind w:left="2160" w:hanging="180"/>
+      </w:pPr>
+    </w:lvl>
+    <w:lvl w:ilvl="3" w:tplc="1009000F" w:tentative="1">
+      <w:start w:val="1"/>
+      <w:numFmt w:val="decimal"/>
+      <w:lvlText w:val="%4."/>
+      <w:lvlJc w:val="left"/>
+      <w:pPr>
+        <w:ind w:left="2880" w:hanging="360"/>
+      </w:pPr>
+    </w:lvl>
+    <w:lvl w:ilvl="4" w:tplc="10090019" w:tentative="1">
+      <w:start w:val="1"/>
+      <w:numFmt w:val="lowerLetter"/>
+      <w:lvlText w:val="%5."/>
+      <w:lvlJc w:val="left"/>
+      <w:pPr>
+        <w:ind w:left="3600" w:hanging="360"/>
+      </w:pPr>
+    </w:lvl>
+    <w:lvl w:ilvl="5" w:tplc="1009001B" w:tentative="1">
+      <w:start w:val="1"/>
+      <w:numFmt w:val="lowerRoman"/>
+      <w:lvlText w:val="%6."/>
+      <w:lvlJc w:val="right"/>
+      <w:pPr>
+        <w:ind w:left="4320" w:hanging="180"/>
+      </w:pPr>
+    </w:lvl>
+    <w:lvl w:ilvl="6" w:tplc="1009000F" w:tentative="1">
+      <w:start w:val="1"/>
+      <w:numFmt w:val="decimal"/>
+      <w:lvlText w:val="%7."/>
+      <w:lvlJc w:val="left"/>
+      <w:pPr>
+        <w:ind w:left="5040" w:hanging="360"/>
+      </w:pPr>
+    </w:lvl>
+    <w:lvl w:ilvl="7" w:tplc="10090019" w:tentative="1">
+      <w:start w:val="1"/>
+      <w:numFmt w:val="lowerLetter"/>
+      <w:lvlText w:val="%8."/>
+      <w:lvlJc w:val="left"/>
+      <w:pPr>
+        <w:ind w:left="5760" w:hanging="360"/>
+      </w:pPr>
+    </w:lvl>
+    <w:lvl w:ilvl="8" w:tplc="1009001B" w:tentative="1">
+      <w:start w:val="1"/>
+      <w:numFmt w:val="lowerRoman"/>
+      <w:lvlText w:val="%9."/>
+      <w:lvlJc w:val="right"/>
+      <w:pPr>
+        <w:ind w:left="6480" w:hanging="180"/>
+      </w:pPr>
+    </w:lvl>
+  </w:abstractNum>
+  <w:abstractNum w:abstractNumId="7" w15:restartNumberingAfterBreak="0">
+    <w:nsid w:val="713F4665"/>
+    <w:multiLevelType w:val="hybridMultilevel"/>
+    <w:tmpl w:val="D01A0798"/>
+    <w:lvl w:ilvl="0" w:tplc="1009000F">
+      <w:start w:val="1"/>
+      <w:numFmt w:val="decimal"/>
+      <w:lvlText w:val="%1."/>
+      <w:lvlJc w:val="left"/>
+      <w:pPr>
+        <w:ind w:left="720" w:hanging="360"/>
+      </w:pPr>
+      <w:rPr>
+        <w:rFonts w:hint="default"/>
+      </w:rPr>
+    </w:lvl>
+    <w:lvl w:ilvl="1" w:tplc="10090003">
+      <w:start w:val="1"/>
+      <w:numFmt w:val="bullet"/>
+      <w:lvlText w:val="o"/>
+      <w:lvlJc w:val="left"/>
+      <w:pPr>
+        <w:ind w:left="1440" w:hanging="360"/>
+      </w:pPr>
+      <w:rPr>
+        <w:rFonts w:ascii="Courier New" w:hAnsi="Courier New" w:cs="Courier New" w:hint="default"/>
+      </w:rPr>
+    </w:lvl>
+    <w:lvl w:ilvl="2" w:tplc="10090005" w:tentative="1">
+      <w:start w:val="1"/>
+      <w:numFmt w:val="bullet"/>
+      <w:lvlText w:val=""/>
+      <w:lvlJc w:val="left"/>
+      <w:pPr>
+        <w:ind w:left="2160" w:hanging="360"/>
+      </w:pPr>
+      <w:rPr>
+        <w:rFonts w:ascii="Wingdings" w:hAnsi="Wingdings" w:hint="default"/>
+      </w:rPr>
+    </w:lvl>
+    <w:lvl w:ilvl="3" w:tplc="10090001" w:tentative="1">
+      <w:start w:val="1"/>
+      <w:numFmt w:val="bullet"/>
+      <w:lvlText w:val=""/>
+      <w:lvlJc w:val="left"/>
+      <w:pPr>
+        <w:ind w:left="2880" w:hanging="360"/>
+      </w:pPr>
+      <w:rPr>
+        <w:rFonts w:ascii="Symbol" w:hAnsi="Symbol" w:hint="default"/>
+      </w:rPr>
+    </w:lvl>
+    <w:lvl w:ilvl="4" w:tplc="10090003" w:tentative="1">
+      <w:start w:val="1"/>
+      <w:numFmt w:val="bullet"/>
+      <w:lvlText w:val="o"/>
+      <w:lvlJc w:val="left"/>
+      <w:pPr>
+        <w:ind w:left="3600" w:hanging="360"/>
+      </w:pPr>
+      <w:rPr>
+        <w:rFonts w:ascii="Courier New" w:hAnsi="Courier New" w:cs="Courier New" w:hint="default"/>
+      </w:rPr>
+    </w:lvl>
+    <w:lvl w:ilvl="5" w:tplc="10090005" w:tentative="1">
+      <w:start w:val="1"/>
+      <w:numFmt w:val="bullet"/>
+      <w:lvlText w:val=""/>
+      <w:lvlJc w:val="left"/>
+      <w:pPr>
+        <w:ind w:left="4320" w:hanging="360"/>
+      </w:pPr>
+      <w:rPr>
+        <w:rFonts w:ascii="Wingdings" w:hAnsi="Wingdings" w:hint="default"/>
+      </w:rPr>
+    </w:lvl>
+    <w:lvl w:ilvl="6" w:tplc="10090001" w:tentative="1">
+      <w:start w:val="1"/>
+      <w:numFmt w:val="bullet"/>
+      <w:lvlText w:val=""/>
+      <w:lvlJc w:val="left"/>
+      <w:pPr>
+        <w:ind w:left="5040" w:hanging="360"/>
+      </w:pPr>
+      <w:rPr>
+        <w:rFonts w:ascii="Symbol" w:hAnsi="Symbol" w:hint="default"/>
+      </w:rPr>
+    </w:lvl>
+    <w:lvl w:ilvl="7" w:tplc="10090003" w:tentative="1">
+      <w:start w:val="1"/>
+      <w:numFmt w:val="bullet"/>
+      <w:lvlText w:val="o"/>
+      <w:lvlJc w:val="left"/>
+      <w:pPr>
+        <w:ind w:left="5760" w:hanging="360"/>
+      </w:pPr>
+      <w:rPr>
+        <w:rFonts w:ascii="Courier New" w:hAnsi="Courier New" w:cs="Courier New" w:hint="default"/>
+      </w:rPr>
+    </w:lvl>
+    <w:lvl w:ilvl="8" w:tplc="10090005" w:tentative="1">
+      <w:start w:val="1"/>
+      <w:numFmt w:val="bullet"/>
+      <w:lvlText w:val=""/>
+      <w:lvlJc w:val="left"/>
+      <w:pPr>
+        <w:ind w:left="6480" w:hanging="360"/>
+      </w:pPr>
+      <w:rPr>
+        <w:rFonts w:ascii="Wingdings" w:hAnsi="Wingdings" w:hint="default"/>
+      </w:rPr>
+    </w:lvl>
+  </w:abstractNum>
+  <w:abstractNum w:abstractNumId="8" w15:restartNumberingAfterBreak="0">
+    <w:nsid w:val="720912B6"/>
+    <w:multiLevelType w:val="hybridMultilevel"/>
+    <w:tmpl w:val="0D3C37AE"/>
+    <w:lvl w:ilvl="0" w:tplc="1009000F">
+      <w:start w:val="1"/>
+      <w:numFmt w:val="decimal"/>
+      <w:lvlText w:val="%1."/>
+      <w:lvlJc w:val="left"/>
+      <w:pPr>
+        <w:ind w:left="720" w:hanging="360"/>
+      </w:pPr>
+      <w:rPr>
+        <w:rFonts w:hint="default"/>
+      </w:rPr>
+    </w:lvl>
+    <w:lvl w:ilvl="1" w:tplc="10090003">
+      <w:start w:val="1"/>
+      <w:numFmt w:val="bullet"/>
+      <w:lvlText w:val="o"/>
+      <w:lvlJc w:val="left"/>
+      <w:pPr>
+        <w:ind w:left="1440" w:hanging="360"/>
+      </w:pPr>
+      <w:rPr>
+        <w:rFonts w:ascii="Courier New" w:hAnsi="Courier New" w:cs="Courier New" w:hint="default"/>
+      </w:rPr>
+    </w:lvl>
+    <w:lvl w:ilvl="2" w:tplc="10090005" w:tentative="1">
+      <w:start w:val="1"/>
+      <w:numFmt w:val="bullet"/>
+      <w:lvlText w:val=""/>
+      <w:lvlJc w:val="left"/>
+      <w:pPr>
+        <w:ind w:left="2160" w:hanging="360"/>
+      </w:pPr>
+      <w:rPr>
+        <w:rFonts w:ascii="Wingdings" w:hAnsi="Wingdings" w:hint="default"/>
+      </w:rPr>
+    </w:lvl>
+    <w:lvl w:ilvl="3" w:tplc="10090001" w:tentative="1">
+      <w:start w:val="1"/>
+      <w:numFmt w:val="bullet"/>
+      <w:lvlText w:val=""/>
+      <w:lvlJc w:val="left"/>
+      <w:pPr>
+        <w:ind w:left="2880" w:hanging="360"/>
+      </w:pPr>
+      <w:rPr>
+        <w:rFonts w:ascii="Symbol" w:hAnsi="Symbol" w:hint="default"/>
+      </w:rPr>
+    </w:lvl>
+    <w:lvl w:ilvl="4" w:tplc="10090003" w:tentative="1">
+      <w:start w:val="1"/>
+      <w:numFmt w:val="bullet"/>
+      <w:lvlText w:val="o"/>
+      <w:lvlJc w:val="left"/>
+      <w:pPr>
+        <w:ind w:left="3600" w:hanging="360"/>
+      </w:pPr>
+      <w:rPr>
+        <w:rFonts w:ascii="Courier New" w:hAnsi="Courier New" w:cs="Courier New" w:hint="default"/>
+      </w:rPr>
+    </w:lvl>
+    <w:lvl w:ilvl="5" w:tplc="10090005" w:tentative="1">
+      <w:start w:val="1"/>
+      <w:numFmt w:val="bullet"/>
+      <w:lvlText w:val=""/>
+      <w:lvlJc w:val="left"/>
+      <w:pPr>
+        <w:ind w:left="4320" w:hanging="360"/>
+      </w:pPr>
+      <w:rPr>
+        <w:rFonts w:ascii="Wingdings" w:hAnsi="Wingdings" w:hint="default"/>
+      </w:rPr>
+    </w:lvl>
+    <w:lvl w:ilvl="6" w:tplc="10090001" w:tentative="1">
+      <w:start w:val="1"/>
+      <w:numFmt w:val="bullet"/>
+      <w:lvlText w:val=""/>
+      <w:lvlJc w:val="left"/>
+      <w:pPr>
+        <w:ind w:left="5040" w:hanging="360"/>
+      </w:pPr>
+      <w:rPr>
+        <w:rFonts w:ascii="Symbol" w:hAnsi="Symbol" w:hint="default"/>
+      </w:rPr>
+    </w:lvl>
+    <w:lvl w:ilvl="7" w:tplc="10090003" w:tentative="1">
+      <w:start w:val="1"/>
+      <w:numFmt w:val="bullet"/>
+      <w:lvlText w:val="o"/>
+      <w:lvlJc w:val="left"/>
+      <w:pPr>
+        <w:ind w:left="5760" w:hanging="360"/>
+      </w:pPr>
+      <w:rPr>
+        <w:rFonts w:ascii="Courier New" w:hAnsi="Courier New" w:cs="Courier New" w:hint="default"/>
+      </w:rPr>
+    </w:lvl>
+    <w:lvl w:ilvl="8" w:tplc="10090005" w:tentative="1">
+      <w:start w:val="1"/>
+      <w:numFmt w:val="bullet"/>
+      <w:lvlText w:val=""/>
+      <w:lvlJc w:val="left"/>
+      <w:pPr>
+        <w:ind w:left="6480" w:hanging="360"/>
+      </w:pPr>
+      <w:rPr>
+        <w:rFonts w:ascii="Wingdings" w:hAnsi="Wingdings" w:hint="default"/>
+      </w:rPr>
+    </w:lvl>
+  </w:abstractNum>
+  <w:abstractNum w:abstractNumId="9" w15:restartNumberingAfterBreak="0">
+    <w:nsid w:val="78593F8C"/>
+    <w:multiLevelType w:val="hybridMultilevel"/>
+    <w:tmpl w:val="10EEF2DE"/>
+    <w:lvl w:ilvl="0" w:tplc="1009000F">
+      <w:start w:val="1"/>
+      <w:numFmt w:val="decimal"/>
+      <w:lvlText w:val="%1."/>
+      <w:lvlJc w:val="left"/>
+      <w:pPr>
+        <w:ind w:left="720" w:hanging="360"/>
+      </w:pPr>
+      <w:rPr>
+        <w:rFonts w:hint="default"/>
+      </w:rPr>
+    </w:lvl>
+    <w:lvl w:ilvl="1" w:tplc="10090019" w:tentative="1">
+      <w:start w:val="1"/>
+      <w:numFmt w:val="lowerLetter"/>
+      <w:lvlText w:val="%2."/>
+      <w:lvlJc w:val="left"/>
+      <w:pPr>
+        <w:ind w:left="1440" w:hanging="360"/>
+      </w:pPr>
+    </w:lvl>
+    <w:lvl w:ilvl="2" w:tplc="1009001B" w:tentative="1">
+      <w:start w:val="1"/>
+      <w:numFmt w:val="lowerRoman"/>
+      <w:lvlText w:val="%3."/>
+      <w:lvlJc w:val="right"/>
+      <w:pPr>
+        <w:ind w:left="2160" w:hanging="180"/>
+      </w:pPr>
+    </w:lvl>
+    <w:lvl w:ilvl="3" w:tplc="1009000F" w:tentative="1">
+      <w:start w:val="1"/>
+      <w:numFmt w:val="decimal"/>
+      <w:lvlText w:val="%4."/>
+      <w:lvlJc w:val="left"/>
+      <w:pPr>
+        <w:ind w:left="2880" w:hanging="360"/>
+      </w:pPr>
+    </w:lvl>
+    <w:lvl w:ilvl="4" w:tplc="10090019" w:tentative="1">
+      <w:start w:val="1"/>
+      <w:numFmt w:val="lowerLetter"/>
+      <w:lvlText w:val="%5."/>
+      <w:lvlJc w:val="left"/>
+      <w:pPr>
+        <w:ind w:left="3600" w:hanging="360"/>
+      </w:pPr>
+    </w:lvl>
+    <w:lvl w:ilvl="5" w:tplc="1009001B" w:tentative="1">
+      <w:start w:val="1"/>
+      <w:numFmt w:val="lowerRoman"/>
+      <w:lvlText w:val="%6."/>
+      <w:lvlJc w:val="right"/>
+      <w:pPr>
+        <w:ind w:left="4320" w:hanging="180"/>
+      </w:pPr>
+    </w:lvl>
+    <w:lvl w:ilvl="6" w:tplc="1009000F" w:tentative="1">
+      <w:start w:val="1"/>
+      <w:numFmt w:val="decimal"/>
+      <w:lvlText w:val="%7."/>
+      <w:lvlJc w:val="left"/>
+      <w:pPr>
+        <w:ind w:left="5040" w:hanging="360"/>
+      </w:pPr>
+    </w:lvl>
+    <w:lvl w:ilvl="7" w:tplc="10090019" w:tentative="1">
+      <w:start w:val="1"/>
+      <w:numFmt w:val="lowerLetter"/>
+      <w:lvlText w:val="%8."/>
+      <w:lvlJc w:val="left"/>
+      <w:pPr>
+        <w:ind w:left="5760" w:hanging="360"/>
+      </w:pPr>
+    </w:lvl>
+    <w:lvl w:ilvl="8" w:tplc="1009001B" w:tentative="1">
+      <w:start w:val="1"/>
+      <w:numFmt w:val="lowerRoman"/>
+      <w:lvlText w:val="%9."/>
+      <w:lvlJc w:val="right"/>
+      <w:pPr>
+        <w:ind w:left="6480" w:hanging="180"/>
+      </w:pPr>
+    </w:lvl>
+  </w:abstractNum>
+  <w:abstractNum w:abstractNumId="10" w15:restartNumberingAfterBreak="0">
+    <w:nsid w:val="7E6A09ED"/>
+    <w:multiLevelType w:val="hybridMultilevel"/>
+    <w:tmpl w:val="0D3C37AE"/>
+    <w:lvl w:ilvl="0" w:tplc="1009000F">
+      <w:start w:val="1"/>
+      <w:numFmt w:val="decimal"/>
+      <w:lvlText w:val="%1."/>
+      <w:lvlJc w:val="left"/>
+      <w:pPr>
+        <w:ind w:left="720" w:hanging="360"/>
+      </w:pPr>
+      <w:rPr>
+        <w:rFonts w:hint="default"/>
+      </w:rPr>
+    </w:lvl>
+    <w:lvl w:ilvl="1" w:tplc="10090003">
+      <w:start w:val="1"/>
+      <w:numFmt w:val="bullet"/>
+      <w:lvlText w:val="o"/>
+      <w:lvlJc w:val="left"/>
+      <w:pPr>
+        <w:ind w:left="1440" w:hanging="360"/>
+      </w:pPr>
+      <w:rPr>
+        <w:rFonts w:ascii="Courier New" w:hAnsi="Courier New" w:cs="Courier New" w:hint="default"/>
+      </w:rPr>
+    </w:lvl>
+    <w:lvl w:ilvl="2" w:tplc="10090005" w:tentative="1">
+      <w:start w:val="1"/>
+      <w:numFmt w:val="bullet"/>
+      <w:lvlText w:val=""/>
+      <w:lvlJc w:val="left"/>
+      <w:pPr>
+        <w:ind w:left="2160" w:hanging="360"/>
+      </w:pPr>
+      <w:rPr>
+        <w:rFonts w:ascii="Wingdings" w:hAnsi="Wingdings" w:hint="default"/>
+      </w:rPr>
+    </w:lvl>
+    <w:lvl w:ilvl="3" w:tplc="10090001" w:tentative="1">
+      <w:start w:val="1"/>
+      <w:numFmt w:val="bullet"/>
+      <w:lvlText w:val=""/>
+      <w:lvlJc w:val="left"/>
+      <w:pPr>
+        <w:ind w:left="2880" w:hanging="360"/>
+      </w:pPr>
+      <w:rPr>
+        <w:rFonts w:ascii="Symbol" w:hAnsi="Symbol" w:hint="default"/>
+      </w:rPr>
+    </w:lvl>
+    <w:lvl w:ilvl="4" w:tplc="10090003" w:tentative="1">
+      <w:start w:val="1"/>
+      <w:numFmt w:val="bullet"/>
+      <w:lvlText w:val="o"/>
+      <w:lvlJc w:val="left"/>
+      <w:pPr>
+        <w:ind w:left="3600" w:hanging="360"/>
+      </w:pPr>
+      <w:rPr>
+        <w:rFonts w:ascii="Courier New" w:hAnsi="Courier New" w:cs="Courier New" w:hint="default"/>
+      </w:rPr>
+    </w:lvl>
+    <w:lvl w:ilvl="5" w:tplc="10090005" w:tentative="1">
+      <w:start w:val="1"/>
+      <w:numFmt w:val="bullet"/>
+      <w:lvlText w:val=""/>
+      <w:lvlJc w:val="left"/>
+      <w:pPr>
+        <w:ind w:left="4320" w:hanging="360"/>
+      </w:pPr>
+      <w:rPr>
+        <w:rFonts w:ascii="Wingdings" w:hAnsi="Wingdings" w:hint="default"/>
+      </w:rPr>
+    </w:lvl>
+    <w:lvl w:ilvl="6" w:tplc="10090001" w:tentative="1">
+      <w:start w:val="1"/>
+      <w:numFmt w:val="bullet"/>
+      <w:lvlText w:val=""/>
+      <w:lvlJc w:val="left"/>
+      <w:pPr>
+        <w:ind w:left="5040" w:hanging="360"/>
+      </w:pPr>
+      <w:rPr>
+        <w:rFonts w:ascii="Symbol" w:hAnsi="Symbol" w:hint="default"/>
+      </w:rPr>
+    </w:lvl>
+    <w:lvl w:ilvl="7" w:tplc="10090003" w:tentative="1">
+      <w:start w:val="1"/>
+      <w:numFmt w:val="bullet"/>
+      <w:lvlText w:val="o"/>
+      <w:lvlJc w:val="left"/>
+      <w:pPr>
+        <w:ind w:left="5760" w:hanging="360"/>
+      </w:pPr>
+      <w:rPr>
+        <w:rFonts w:ascii="Courier New" w:hAnsi="Courier New" w:cs="Courier New" w:hint="default"/>
+      </w:rPr>
+    </w:lvl>
+    <w:lvl w:ilvl="8" w:tplc="10090005" w:tentative="1">
+      <w:start w:val="1"/>
+      <w:numFmt w:val="bullet"/>
+      <w:lvlText w:val=""/>
+      <w:lvlJc w:val="left"/>
+      <w:pPr>
+        <w:ind w:left="6480" w:hanging="360"/>
+      </w:pPr>
+      <w:rPr>
+        <w:rFonts w:ascii="Wingdings" w:hAnsi="Wingdings" w:hint="default"/>
+      </w:rPr>
+    </w:lvl>
+  </w:abstractNum>
   <w:num w:numId="1">
+    <w:abstractNumId w:val="3"/>
+  </w:num>
+  <w:num w:numId="2">
+    <w:abstractNumId w:val="1"/>
+  </w:num>
+  <w:num w:numId="3">
     <w:abstractNumId w:val="2"/>
   </w:num>
-  <w:num w:numId="2">
+  <w:num w:numId="4">
+    <w:abstractNumId w:val="7"/>
+  </w:num>
+  <w:num w:numId="5">
     <w:abstractNumId w:val="0"/>
   </w:num>
-  <w:num w:numId="3">
-    <w:abstractNumId w:val="1"/>
+  <w:num w:numId="6">
+    <w:abstractNumId w:val="4"/>
+  </w:num>
+  <w:num w:numId="7">
+    <w:abstractNumId w:val="5"/>
+  </w:num>
+  <w:num w:numId="8">
+    <w:abstractNumId w:val="10"/>
+  </w:num>
+  <w:num w:numId="9">
+    <w:abstractNumId w:val="8"/>
+  </w:num>
+  <w:num w:numId="10">
+    <w:abstractNumId w:val="9"/>
+  </w:num>
+  <w:num w:numId="11">
+    <w:abstractNumId w:val="6"/>
   </w:num>
 </w:numbering>
 </file>
@@ -1723,6 +3068,69 @@
       <w:contextualSpacing/>
     </w:pPr>
   </w:style>
+  <w:style w:type="paragraph" w:styleId="Header">
+    <w:name w:val="header"/>
+    <w:basedOn w:val="Normal"/>
+    <w:link w:val="HeaderChar"/>
+    <w:uiPriority w:val="99"/>
+    <w:unhideWhenUsed/>
+    <w:rsid w:val="00867B11"/>
+    <w:pPr>
+      <w:tabs>
+        <w:tab w:val="center" w:pos="4419"/>
+        <w:tab w:val="right" w:pos="8838"/>
+      </w:tabs>
+      <w:spacing w:line="240" w:lineRule="auto"/>
+    </w:pPr>
+  </w:style>
+  <w:style w:type="character" w:customStyle="1" w:styleId="HeaderChar">
+    <w:name w:val="Header Char"/>
+    <w:basedOn w:val="DefaultParagraphFont"/>
+    <w:link w:val="Header"/>
+    <w:uiPriority w:val="99"/>
+    <w:rsid w:val="00867B11"/>
+  </w:style>
+  <w:style w:type="paragraph" w:styleId="Footer">
+    <w:name w:val="footer"/>
+    <w:basedOn w:val="Normal"/>
+    <w:link w:val="FooterChar"/>
+    <w:uiPriority w:val="99"/>
+    <w:unhideWhenUsed/>
+    <w:rsid w:val="00867B11"/>
+    <w:pPr>
+      <w:tabs>
+        <w:tab w:val="center" w:pos="4419"/>
+        <w:tab w:val="right" w:pos="8838"/>
+      </w:tabs>
+      <w:spacing w:line="240" w:lineRule="auto"/>
+    </w:pPr>
+  </w:style>
+  <w:style w:type="character" w:customStyle="1" w:styleId="FooterChar">
+    <w:name w:val="Footer Char"/>
+    <w:basedOn w:val="DefaultParagraphFont"/>
+    <w:link w:val="Footer"/>
+    <w:uiPriority w:val="99"/>
+    <w:rsid w:val="00867B11"/>
+  </w:style>
+  <w:style w:type="table" w:styleId="TableGrid">
+    <w:name w:val="Table Grid"/>
+    <w:basedOn w:val="TableNormal"/>
+    <w:uiPriority w:val="39"/>
+    <w:rsid w:val="0075414C"/>
+    <w:pPr>
+      <w:spacing w:line="240" w:lineRule="auto"/>
+    </w:pPr>
+    <w:tblPr>
+      <w:tblBorders>
+        <w:top w:val="single" w:sz="4" w:space="0" w:color="auto"/>
+        <w:left w:val="single" w:sz="4" w:space="0" w:color="auto"/>
+        <w:bottom w:val="single" w:sz="4" w:space="0" w:color="auto"/>
+        <w:right w:val="single" w:sz="4" w:space="0" w:color="auto"/>
+        <w:insideH w:val="single" w:sz="4" w:space="0" w:color="auto"/>
+        <w:insideV w:val="single" w:sz="4" w:space="0" w:color="auto"/>
+      </w:tblBorders>
+    </w:tblPr>
+  </w:style>
 </w:styles>
 </file>
 

</xml_diff>